<commit_message>
Added the bases for the resource system, including a generic interface, a static manager class (may have to check this one though), and a resource filler, we are missing the implementation and maybe a fix on the manager class
</commit_message>
<xml_diff>
--- a/Telearena GDD.docx
+++ b/Telearena GDD.docx
@@ -18,10 +18,12 @@
       <w:r>
         <w:t>Telearena</w:t>
       </w:r>
+      <w:bookmarkStart w:id="0" w:name="_GoBack"/>
+      <w:bookmarkEnd w:id="0"/>
       <w:proofErr w:type="spellEnd"/>
     </w:p>
-    <w:bookmarkStart w:id="0" w:name="_Toc317988047" w:displacedByCustomXml="next"/>
     <w:bookmarkStart w:id="1" w:name="_Toc317988161" w:displacedByCustomXml="next"/>
+    <w:bookmarkStart w:id="2" w:name="_Toc317988047" w:displacedByCustomXml="next"/>
     <w:sdt>
       <w:sdtPr>
         <w:rPr>
@@ -73,7 +75,7 @@
           <w:r>
             <w:fldChar w:fldCharType="separate"/>
           </w:r>
-          <w:hyperlink w:anchor="_Toc327576227" w:history="1">
+          <w:hyperlink w:anchor="_Toc328691155" w:history="1">
             <w:r>
               <w:rPr>
                 <w:rStyle w:val="Hyperlink"/>
@@ -100,7 +102,7 @@
                 <w:noProof/>
                 <w:webHidden/>
               </w:rPr>
-              <w:instrText xml:space="preserve"> PAGEREF _Toc327576227 \h </w:instrText>
+              <w:instrText xml:space="preserve"> PAGEREF _Toc328691155 \h </w:instrText>
             </w:r>
             <w:r>
               <w:rPr>
@@ -142,7 +144,7 @@
               <w:lang w:eastAsia="en-US"/>
             </w:rPr>
           </w:pPr>
-          <w:hyperlink w:anchor="_Toc327576228" w:history="1">
+          <w:hyperlink w:anchor="_Toc328691156" w:history="1">
             <w:r>
               <w:rPr>
                 <w:rStyle w:val="Hyperlink"/>
@@ -169,7 +171,7 @@
                 <w:noProof/>
                 <w:webHidden/>
               </w:rPr>
-              <w:instrText xml:space="preserve"> PAGEREF _Toc327576228 \h </w:instrText>
+              <w:instrText xml:space="preserve"> PAGEREF _Toc328691156 \h </w:instrText>
             </w:r>
             <w:r>
               <w:rPr>
@@ -211,7 +213,7 @@
               <w:lang w:eastAsia="en-US"/>
             </w:rPr>
           </w:pPr>
-          <w:hyperlink w:anchor="_Toc327576229" w:history="1">
+          <w:hyperlink w:anchor="_Toc328691157" w:history="1">
             <w:r>
               <w:rPr>
                 <w:rStyle w:val="Hyperlink"/>
@@ -238,7 +240,7 @@
                 <w:noProof/>
                 <w:webHidden/>
               </w:rPr>
-              <w:instrText xml:space="preserve"> PAGEREF _Toc327576229 \h </w:instrText>
+              <w:instrText xml:space="preserve"> PAGEREF _Toc328691157 \h </w:instrText>
             </w:r>
             <w:r>
               <w:rPr>
@@ -280,7 +282,7 @@
               <w:lang w:eastAsia="en-US"/>
             </w:rPr>
           </w:pPr>
-          <w:hyperlink w:anchor="_Toc327576230" w:history="1">
+          <w:hyperlink w:anchor="_Toc328691158" w:history="1">
             <w:r>
               <w:rPr>
                 <w:rStyle w:val="Hyperlink"/>
@@ -307,7 +309,7 @@
                 <w:noProof/>
                 <w:webHidden/>
               </w:rPr>
-              <w:instrText xml:space="preserve"> PAGEREF _Toc327576230 \h </w:instrText>
+              <w:instrText xml:space="preserve"> PAGEREF _Toc328691158 \h </w:instrText>
             </w:r>
             <w:r>
               <w:rPr>
@@ -349,7 +351,7 @@
               <w:lang w:eastAsia="en-US"/>
             </w:rPr>
           </w:pPr>
-          <w:hyperlink w:anchor="_Toc327576231" w:history="1">
+          <w:hyperlink w:anchor="_Toc328691159" w:history="1">
             <w:r>
               <w:rPr>
                 <w:rStyle w:val="Hyperlink"/>
@@ -376,7 +378,7 @@
                 <w:noProof/>
                 <w:webHidden/>
               </w:rPr>
-              <w:instrText xml:space="preserve"> PAGEREF _Toc327576231 \h </w:instrText>
+              <w:instrText xml:space="preserve"> PAGEREF _Toc328691159 \h </w:instrText>
             </w:r>
             <w:r>
               <w:rPr>
@@ -418,7 +420,7 @@
               <w:lang w:eastAsia="en-US"/>
             </w:rPr>
           </w:pPr>
-          <w:hyperlink w:anchor="_Toc327576232" w:history="1">
+          <w:hyperlink w:anchor="_Toc328691160" w:history="1">
             <w:r>
               <w:rPr>
                 <w:rStyle w:val="Hyperlink"/>
@@ -445,7 +447,7 @@
                 <w:noProof/>
                 <w:webHidden/>
               </w:rPr>
-              <w:instrText xml:space="preserve"> PAGEREF _Toc327576232 \h </w:instrText>
+              <w:instrText xml:space="preserve"> PAGEREF _Toc328691160 \h </w:instrText>
             </w:r>
             <w:r>
               <w:rPr>
@@ -487,7 +489,7 @@
               <w:lang w:eastAsia="en-US"/>
             </w:rPr>
           </w:pPr>
-          <w:hyperlink w:anchor="_Toc327576233" w:history="1">
+          <w:hyperlink w:anchor="_Toc328691161" w:history="1">
             <w:r>
               <w:rPr>
                 <w:rStyle w:val="Hyperlink"/>
@@ -514,7 +516,7 @@
                 <w:noProof/>
                 <w:webHidden/>
               </w:rPr>
-              <w:instrText xml:space="preserve"> PAGEREF _Toc327576233 \h </w:instrText>
+              <w:instrText xml:space="preserve"> PAGEREF _Toc328691161 \h </w:instrText>
             </w:r>
             <w:r>
               <w:rPr>
@@ -556,7 +558,7 @@
               <w:lang w:eastAsia="en-US"/>
             </w:rPr>
           </w:pPr>
-          <w:hyperlink w:anchor="_Toc327576234" w:history="1">
+          <w:hyperlink w:anchor="_Toc328691162" w:history="1">
             <w:r>
               <w:rPr>
                 <w:rStyle w:val="Hyperlink"/>
@@ -583,7 +585,7 @@
                 <w:noProof/>
                 <w:webHidden/>
               </w:rPr>
-              <w:instrText xml:space="preserve"> PAGEREF _Toc327576234 \h </w:instrText>
+              <w:instrText xml:space="preserve"> PAGEREF _Toc328691162 \h </w:instrText>
             </w:r>
             <w:r>
               <w:rPr>
@@ -625,7 +627,7 @@
               <w:lang w:eastAsia="en-US"/>
             </w:rPr>
           </w:pPr>
-          <w:hyperlink w:anchor="_Toc327576235" w:history="1">
+          <w:hyperlink w:anchor="_Toc328691163" w:history="1">
             <w:r>
               <w:rPr>
                 <w:rStyle w:val="Hyperlink"/>
@@ -652,7 +654,7 @@
                 <w:noProof/>
                 <w:webHidden/>
               </w:rPr>
-              <w:instrText xml:space="preserve"> PAGEREF _Toc327576235 \h </w:instrText>
+              <w:instrText xml:space="preserve"> PAGEREF _Toc328691163 \h </w:instrText>
             </w:r>
             <w:r>
               <w:rPr>
@@ -694,7 +696,7 @@
               <w:lang w:eastAsia="en-US"/>
             </w:rPr>
           </w:pPr>
-          <w:hyperlink w:anchor="_Toc327576236" w:history="1">
+          <w:hyperlink w:anchor="_Toc328691164" w:history="1">
             <w:r>
               <w:rPr>
                 <w:rStyle w:val="Hyperlink"/>
@@ -721,7 +723,7 @@
                 <w:noProof/>
                 <w:webHidden/>
               </w:rPr>
-              <w:instrText xml:space="preserve"> PAGEREF _Toc327576236 \h </w:instrText>
+              <w:instrText xml:space="preserve"> PAGEREF _Toc328691164 \h </w:instrText>
             </w:r>
             <w:r>
               <w:rPr>
@@ -763,7 +765,7 @@
               <w:lang w:eastAsia="en-US"/>
             </w:rPr>
           </w:pPr>
-          <w:hyperlink w:anchor="_Toc327576237" w:history="1">
+          <w:hyperlink w:anchor="_Toc328691165" w:history="1">
             <w:r>
               <w:rPr>
                 <w:rStyle w:val="Hyperlink"/>
@@ -790,7 +792,7 @@
                 <w:noProof/>
                 <w:webHidden/>
               </w:rPr>
-              <w:instrText xml:space="preserve"> PAGEREF _Toc327576237 \h </w:instrText>
+              <w:instrText xml:space="preserve"> PAGEREF _Toc328691165 \h </w:instrText>
             </w:r>
             <w:r>
               <w:rPr>
@@ -832,7 +834,7 @@
               <w:lang w:eastAsia="en-US"/>
             </w:rPr>
           </w:pPr>
-          <w:hyperlink w:anchor="_Toc327576238" w:history="1">
+          <w:hyperlink w:anchor="_Toc328691166" w:history="1">
             <w:r>
               <w:rPr>
                 <w:rStyle w:val="Hyperlink"/>
@@ -859,7 +861,7 @@
                 <w:noProof/>
                 <w:webHidden/>
               </w:rPr>
-              <w:instrText xml:space="preserve"> PAGEREF _Toc327576238 \h </w:instrText>
+              <w:instrText xml:space="preserve"> PAGEREF _Toc328691166 \h </w:instrText>
             </w:r>
             <w:r>
               <w:rPr>
@@ -901,7 +903,7 @@
               <w:lang w:eastAsia="en-US"/>
             </w:rPr>
           </w:pPr>
-          <w:hyperlink w:anchor="_Toc327576239" w:history="1">
+          <w:hyperlink w:anchor="_Toc328691167" w:history="1">
             <w:r>
               <w:rPr>
                 <w:rStyle w:val="Hyperlink"/>
@@ -928,7 +930,7 @@
                 <w:noProof/>
                 <w:webHidden/>
               </w:rPr>
-              <w:instrText xml:space="preserve"> PAGEREF _Toc327576239 \h </w:instrText>
+              <w:instrText xml:space="preserve"> PAGEREF _Toc328691167 \h </w:instrText>
             </w:r>
             <w:r>
               <w:rPr>
@@ -970,7 +972,7 @@
               <w:lang w:eastAsia="en-US"/>
             </w:rPr>
           </w:pPr>
-          <w:hyperlink w:anchor="_Toc327576240" w:history="1">
+          <w:hyperlink w:anchor="_Toc328691168" w:history="1">
             <w:r>
               <w:rPr>
                 <w:rStyle w:val="Hyperlink"/>
@@ -997,7 +999,7 @@
                 <w:noProof/>
                 <w:webHidden/>
               </w:rPr>
-              <w:instrText xml:space="preserve"> PAGEREF _Toc327576240 \h </w:instrText>
+              <w:instrText xml:space="preserve"> PAGEREF _Toc328691168 \h </w:instrText>
             </w:r>
             <w:r>
               <w:rPr>
@@ -1039,7 +1041,7 @@
               <w:lang w:eastAsia="en-US"/>
             </w:rPr>
           </w:pPr>
-          <w:hyperlink w:anchor="_Toc327576241" w:history="1">
+          <w:hyperlink w:anchor="_Toc328691169" w:history="1">
             <w:r>
               <w:rPr>
                 <w:rStyle w:val="Hyperlink"/>
@@ -1066,7 +1068,7 @@
                 <w:noProof/>
                 <w:webHidden/>
               </w:rPr>
-              <w:instrText xml:space="preserve"> PAGEREF _Toc327576241 \h </w:instrText>
+              <w:instrText xml:space="preserve"> PAGEREF _Toc328691169 \h </w:instrText>
             </w:r>
             <w:r>
               <w:rPr>
@@ -1108,7 +1110,7 @@
               <w:lang w:eastAsia="en-US"/>
             </w:rPr>
           </w:pPr>
-          <w:hyperlink w:anchor="_Toc327576242" w:history="1">
+          <w:hyperlink w:anchor="_Toc328691170" w:history="1">
             <w:r>
               <w:rPr>
                 <w:rStyle w:val="Hyperlink"/>
@@ -1135,7 +1137,7 @@
                 <w:noProof/>
                 <w:webHidden/>
               </w:rPr>
-              <w:instrText xml:space="preserve"> PAGEREF _Toc327576242 \h </w:instrText>
+              <w:instrText xml:space="preserve"> PAGEREF _Toc328691170 \h </w:instrText>
             </w:r>
             <w:r>
               <w:rPr>
@@ -1177,7 +1179,7 @@
               <w:lang w:eastAsia="en-US"/>
             </w:rPr>
           </w:pPr>
-          <w:hyperlink w:anchor="_Toc327576243" w:history="1">
+          <w:hyperlink w:anchor="_Toc328691171" w:history="1">
             <w:r>
               <w:rPr>
                 <w:rStyle w:val="Hyperlink"/>
@@ -1204,7 +1206,7 @@
                 <w:noProof/>
                 <w:webHidden/>
               </w:rPr>
-              <w:instrText xml:space="preserve"> PAGEREF _Toc327576243 \h </w:instrText>
+              <w:instrText xml:space="preserve"> PAGEREF _Toc328691171 \h </w:instrText>
             </w:r>
             <w:r>
               <w:rPr>
@@ -1246,7 +1248,7 @@
               <w:lang w:eastAsia="en-US"/>
             </w:rPr>
           </w:pPr>
-          <w:hyperlink w:anchor="_Toc327576244" w:history="1">
+          <w:hyperlink w:anchor="_Toc328691172" w:history="1">
             <w:r>
               <w:rPr>
                 <w:rStyle w:val="Hyperlink"/>
@@ -1273,7 +1275,7 @@
                 <w:noProof/>
                 <w:webHidden/>
               </w:rPr>
-              <w:instrText xml:space="preserve"> PAGEREF _Toc327576244 \h </w:instrText>
+              <w:instrText xml:space="preserve"> PAGEREF _Toc328691172 \h </w:instrText>
             </w:r>
             <w:r>
               <w:rPr>
@@ -1312,7 +1314,7 @@
               <w:lang w:eastAsia="en-US"/>
             </w:rPr>
           </w:pPr>
-          <w:hyperlink w:anchor="_Toc327576245" w:history="1">
+          <w:hyperlink w:anchor="_Toc328691173" w:history="1">
             <w:r>
               <w:rPr>
                 <w:rStyle w:val="Hyperlink"/>
@@ -1335,7 +1337,7 @@
               <w:rPr>
                 <w:webHidden/>
               </w:rPr>
-              <w:instrText xml:space="preserve"> PAGEREF _Toc327576245 \h </w:instrText>
+              <w:instrText xml:space="preserve"> PAGEREF _Toc328691173 \h </w:instrText>
             </w:r>
             <w:r>
               <w:rPr>
@@ -1370,7 +1372,7 @@
               <w:lang w:eastAsia="en-US"/>
             </w:rPr>
           </w:pPr>
-          <w:hyperlink w:anchor="_Toc327576246" w:history="1">
+          <w:hyperlink w:anchor="_Toc328691174" w:history="1">
             <w:r>
               <w:rPr>
                 <w:rStyle w:val="Hyperlink"/>
@@ -1393,7 +1395,7 @@
               <w:rPr>
                 <w:webHidden/>
               </w:rPr>
-              <w:instrText xml:space="preserve"> PAGEREF _Toc327576246 \h </w:instrText>
+              <w:instrText xml:space="preserve"> PAGEREF _Toc328691174 \h </w:instrText>
             </w:r>
             <w:r>
               <w:rPr>
@@ -1428,7 +1430,7 @@
               <w:lang w:eastAsia="en-US"/>
             </w:rPr>
           </w:pPr>
-          <w:hyperlink w:anchor="_Toc327576247" w:history="1">
+          <w:hyperlink w:anchor="_Toc328691175" w:history="1">
             <w:r>
               <w:rPr>
                 <w:rStyle w:val="Hyperlink"/>
@@ -1451,7 +1453,7 @@
               <w:rPr>
                 <w:webHidden/>
               </w:rPr>
-              <w:instrText xml:space="preserve"> PAGEREF _Toc327576247 \h </w:instrText>
+              <w:instrText xml:space="preserve"> PAGEREF _Toc328691175 \h </w:instrText>
             </w:r>
             <w:r>
               <w:rPr>
@@ -1486,7 +1488,7 @@
               <w:lang w:eastAsia="en-US"/>
             </w:rPr>
           </w:pPr>
-          <w:hyperlink w:anchor="_Toc327576248" w:history="1">
+          <w:hyperlink w:anchor="_Toc328691176" w:history="1">
             <w:r>
               <w:rPr>
                 <w:rStyle w:val="Hyperlink"/>
@@ -1509,7 +1511,7 @@
               <w:rPr>
                 <w:webHidden/>
               </w:rPr>
-              <w:instrText xml:space="preserve"> PAGEREF _Toc327576248 \h </w:instrText>
+              <w:instrText xml:space="preserve"> PAGEREF _Toc328691176 \h </w:instrText>
             </w:r>
             <w:r>
               <w:rPr>
@@ -1544,7 +1546,7 @@
               <w:lang w:eastAsia="en-US"/>
             </w:rPr>
           </w:pPr>
-          <w:hyperlink w:anchor="_Toc327576249" w:history="1">
+          <w:hyperlink w:anchor="_Toc328691177" w:history="1">
             <w:r>
               <w:rPr>
                 <w:rStyle w:val="Hyperlink"/>
@@ -1567,7 +1569,7 @@
               <w:rPr>
                 <w:webHidden/>
               </w:rPr>
-              <w:instrText xml:space="preserve"> PAGEREF _Toc327576249 \h </w:instrText>
+              <w:instrText xml:space="preserve"> PAGEREF _Toc328691177 \h </w:instrText>
             </w:r>
             <w:r>
               <w:rPr>
@@ -1605,7 +1607,7 @@
               <w:lang w:eastAsia="en-US"/>
             </w:rPr>
           </w:pPr>
-          <w:hyperlink w:anchor="_Toc327576250" w:history="1">
+          <w:hyperlink w:anchor="_Toc328691178" w:history="1">
             <w:r>
               <w:rPr>
                 <w:rStyle w:val="Hyperlink"/>
@@ -1632,7 +1634,7 @@
                 <w:noProof/>
                 <w:webHidden/>
               </w:rPr>
-              <w:instrText xml:space="preserve"> PAGEREF _Toc327576250 \h </w:instrText>
+              <w:instrText xml:space="preserve"> PAGEREF _Toc328691178 \h </w:instrText>
             </w:r>
             <w:r>
               <w:rPr>
@@ -1671,7 +1673,7 @@
               <w:lang w:eastAsia="en-US"/>
             </w:rPr>
           </w:pPr>
-          <w:hyperlink w:anchor="_Toc327576251" w:history="1">
+          <w:hyperlink w:anchor="_Toc328691179" w:history="1">
             <w:r>
               <w:rPr>
                 <w:rStyle w:val="Hyperlink"/>
@@ -1694,7 +1696,7 @@
               <w:rPr>
                 <w:webHidden/>
               </w:rPr>
-              <w:instrText xml:space="preserve"> PAGEREF _Toc327576251 \h </w:instrText>
+              <w:instrText xml:space="preserve"> PAGEREF _Toc328691179 \h </w:instrText>
             </w:r>
             <w:r>
               <w:rPr>
@@ -1729,7 +1731,7 @@
               <w:lang w:eastAsia="en-US"/>
             </w:rPr>
           </w:pPr>
-          <w:hyperlink w:anchor="_Toc327576252" w:history="1">
+          <w:hyperlink w:anchor="_Toc328691180" w:history="1">
             <w:r>
               <w:rPr>
                 <w:rStyle w:val="Hyperlink"/>
@@ -1752,7 +1754,7 @@
               <w:rPr>
                 <w:webHidden/>
               </w:rPr>
-              <w:instrText xml:space="preserve"> PAGEREF _Toc327576252 \h </w:instrText>
+              <w:instrText xml:space="preserve"> PAGEREF _Toc328691180 \h </w:instrText>
             </w:r>
             <w:r>
               <w:rPr>
@@ -1787,7 +1789,7 @@
               <w:lang w:eastAsia="en-US"/>
             </w:rPr>
           </w:pPr>
-          <w:hyperlink w:anchor="_Toc327576253" w:history="1">
+          <w:hyperlink w:anchor="_Toc328691181" w:history="1">
             <w:r>
               <w:rPr>
                 <w:rStyle w:val="Hyperlink"/>
@@ -1810,7 +1812,7 @@
               <w:rPr>
                 <w:webHidden/>
               </w:rPr>
-              <w:instrText xml:space="preserve"> PAGEREF _Toc327576253 \h </w:instrText>
+              <w:instrText xml:space="preserve"> PAGEREF _Toc328691181 \h </w:instrText>
             </w:r>
             <w:r>
               <w:rPr>
@@ -1845,7 +1847,7 @@
               <w:lang w:eastAsia="en-US"/>
             </w:rPr>
           </w:pPr>
-          <w:hyperlink w:anchor="_Toc327576254" w:history="1">
+          <w:hyperlink w:anchor="_Toc328691182" w:history="1">
             <w:r>
               <w:rPr>
                 <w:rStyle w:val="Hyperlink"/>
@@ -1868,7 +1870,7 @@
               <w:rPr>
                 <w:webHidden/>
               </w:rPr>
-              <w:instrText xml:space="preserve"> PAGEREF _Toc327576254 \h </w:instrText>
+              <w:instrText xml:space="preserve"> PAGEREF _Toc328691182 \h </w:instrText>
             </w:r>
             <w:r>
               <w:rPr>
@@ -1906,7 +1908,7 @@
               <w:lang w:eastAsia="en-US"/>
             </w:rPr>
           </w:pPr>
-          <w:hyperlink w:anchor="_Toc327576255" w:history="1">
+          <w:hyperlink w:anchor="_Toc328691183" w:history="1">
             <w:r>
               <w:rPr>
                 <w:rStyle w:val="Hyperlink"/>
@@ -1933,7 +1935,7 @@
                 <w:noProof/>
                 <w:webHidden/>
               </w:rPr>
-              <w:instrText xml:space="preserve"> PAGEREF _Toc327576255 \h </w:instrText>
+              <w:instrText xml:space="preserve"> PAGEREF _Toc328691183 \h </w:instrText>
             </w:r>
             <w:r>
               <w:rPr>
@@ -1972,7 +1974,7 @@
               <w:lang w:eastAsia="en-US"/>
             </w:rPr>
           </w:pPr>
-          <w:hyperlink w:anchor="_Toc327576256" w:history="1">
+          <w:hyperlink w:anchor="_Toc328691184" w:history="1">
             <w:r>
               <w:rPr>
                 <w:rStyle w:val="Hyperlink"/>
@@ -1995,7 +1997,7 @@
               <w:rPr>
                 <w:webHidden/>
               </w:rPr>
-              <w:instrText xml:space="preserve"> PAGEREF _Toc327576256 \h </w:instrText>
+              <w:instrText xml:space="preserve"> PAGEREF _Toc328691184 \h </w:instrText>
             </w:r>
             <w:r>
               <w:rPr>
@@ -2030,7 +2032,7 @@
               <w:lang w:eastAsia="en-US"/>
             </w:rPr>
           </w:pPr>
-          <w:hyperlink w:anchor="_Toc327576257" w:history="1">
+          <w:hyperlink w:anchor="_Toc328691185" w:history="1">
             <w:r>
               <w:rPr>
                 <w:rStyle w:val="Hyperlink"/>
@@ -2053,7 +2055,7 @@
               <w:rPr>
                 <w:webHidden/>
               </w:rPr>
-              <w:instrText xml:space="preserve"> PAGEREF _Toc327576257 \h </w:instrText>
+              <w:instrText xml:space="preserve"> PAGEREF _Toc328691185 \h </w:instrText>
             </w:r>
             <w:r>
               <w:rPr>
@@ -2088,7 +2090,7 @@
               <w:lang w:eastAsia="en-US"/>
             </w:rPr>
           </w:pPr>
-          <w:hyperlink w:anchor="_Toc327576258" w:history="1">
+          <w:hyperlink w:anchor="_Toc328691186" w:history="1">
             <w:r>
               <w:rPr>
                 <w:rStyle w:val="Hyperlink"/>
@@ -2111,7 +2113,7 @@
               <w:rPr>
                 <w:webHidden/>
               </w:rPr>
-              <w:instrText xml:space="preserve"> PAGEREF _Toc327576258 \h </w:instrText>
+              <w:instrText xml:space="preserve"> PAGEREF _Toc328691186 \h </w:instrText>
             </w:r>
             <w:r>
               <w:rPr>
@@ -2146,7 +2148,7 @@
               <w:lang w:eastAsia="en-US"/>
             </w:rPr>
           </w:pPr>
-          <w:hyperlink w:anchor="_Toc327576259" w:history="1">
+          <w:hyperlink w:anchor="_Toc328691187" w:history="1">
             <w:r>
               <w:rPr>
                 <w:rStyle w:val="Hyperlink"/>
@@ -2169,7 +2171,7 @@
               <w:rPr>
                 <w:webHidden/>
               </w:rPr>
-              <w:instrText xml:space="preserve"> PAGEREF _Toc327576259 \h </w:instrText>
+              <w:instrText xml:space="preserve"> PAGEREF _Toc328691187 \h </w:instrText>
             </w:r>
             <w:r>
               <w:rPr>
@@ -2204,7 +2206,7 @@
               <w:lang w:eastAsia="en-US"/>
             </w:rPr>
           </w:pPr>
-          <w:hyperlink w:anchor="_Toc327576260" w:history="1">
+          <w:hyperlink w:anchor="_Toc328691188" w:history="1">
             <w:r>
               <w:rPr>
                 <w:rStyle w:val="Hyperlink"/>
@@ -2227,7 +2229,7 @@
               <w:rPr>
                 <w:webHidden/>
               </w:rPr>
-              <w:instrText xml:space="preserve"> PAGEREF _Toc327576260 \h </w:instrText>
+              <w:instrText xml:space="preserve"> PAGEREF _Toc328691188 \h </w:instrText>
             </w:r>
             <w:r>
               <w:rPr>
@@ -2265,7 +2267,7 @@
               <w:lang w:eastAsia="en-US"/>
             </w:rPr>
           </w:pPr>
-          <w:hyperlink w:anchor="_Toc327576261" w:history="1">
+          <w:hyperlink w:anchor="_Toc328691189" w:history="1">
             <w:r>
               <w:rPr>
                 <w:rStyle w:val="Hyperlink"/>
@@ -2292,7 +2294,7 @@
                 <w:noProof/>
                 <w:webHidden/>
               </w:rPr>
-              <w:instrText xml:space="preserve"> PAGEREF _Toc327576261 \h </w:instrText>
+              <w:instrText xml:space="preserve"> PAGEREF _Toc328691189 \h </w:instrText>
             </w:r>
             <w:r>
               <w:rPr>
@@ -2331,7 +2333,7 @@
               <w:lang w:eastAsia="en-US"/>
             </w:rPr>
           </w:pPr>
-          <w:hyperlink w:anchor="_Toc327576262" w:history="1">
+          <w:hyperlink w:anchor="_Toc328691190" w:history="1">
             <w:r>
               <w:rPr>
                 <w:rStyle w:val="Hyperlink"/>
@@ -2354,7 +2356,7 @@
               <w:rPr>
                 <w:webHidden/>
               </w:rPr>
-              <w:instrText xml:space="preserve"> PAGEREF _Toc327576262 \h </w:instrText>
+              <w:instrText xml:space="preserve"> PAGEREF _Toc328691190 \h </w:instrText>
             </w:r>
             <w:r>
               <w:rPr>
@@ -2389,7 +2391,7 @@
               <w:lang w:eastAsia="en-US"/>
             </w:rPr>
           </w:pPr>
-          <w:hyperlink w:anchor="_Toc327576263" w:history="1">
+          <w:hyperlink w:anchor="_Toc328691191" w:history="1">
             <w:r>
               <w:rPr>
                 <w:rStyle w:val="Hyperlink"/>
@@ -2412,7 +2414,7 @@
               <w:rPr>
                 <w:webHidden/>
               </w:rPr>
-              <w:instrText xml:space="preserve"> PAGEREF _Toc327576263 \h </w:instrText>
+              <w:instrText xml:space="preserve"> PAGEREF _Toc328691191 \h </w:instrText>
             </w:r>
             <w:r>
               <w:rPr>
@@ -2447,7 +2449,7 @@
               <w:lang w:eastAsia="en-US"/>
             </w:rPr>
           </w:pPr>
-          <w:hyperlink w:anchor="_Toc327576264" w:history="1">
+          <w:hyperlink w:anchor="_Toc328691192" w:history="1">
             <w:r>
               <w:rPr>
                 <w:rStyle w:val="Hyperlink"/>
@@ -2470,7 +2472,7 @@
               <w:rPr>
                 <w:webHidden/>
               </w:rPr>
-              <w:instrText xml:space="preserve"> PAGEREF _Toc327576264 \h </w:instrText>
+              <w:instrText xml:space="preserve"> PAGEREF _Toc328691192 \h </w:instrText>
             </w:r>
             <w:r>
               <w:rPr>
@@ -2505,7 +2507,7 @@
               <w:lang w:eastAsia="en-US"/>
             </w:rPr>
           </w:pPr>
-          <w:hyperlink w:anchor="_Toc327576265" w:history="1">
+          <w:hyperlink w:anchor="_Toc328691193" w:history="1">
             <w:r>
               <w:rPr>
                 <w:rStyle w:val="Hyperlink"/>
@@ -2528,7 +2530,7 @@
               <w:rPr>
                 <w:webHidden/>
               </w:rPr>
-              <w:instrText xml:space="preserve"> PAGEREF _Toc327576265 \h </w:instrText>
+              <w:instrText xml:space="preserve"> PAGEREF _Toc328691193 \h </w:instrText>
             </w:r>
             <w:r>
               <w:rPr>
@@ -2563,7 +2565,7 @@
               <w:lang w:eastAsia="en-US"/>
             </w:rPr>
           </w:pPr>
-          <w:hyperlink w:anchor="_Toc327576266" w:history="1">
+          <w:hyperlink w:anchor="_Toc328691194" w:history="1">
             <w:r>
               <w:rPr>
                 <w:rStyle w:val="Hyperlink"/>
@@ -2586,7 +2588,7 @@
               <w:rPr>
                 <w:webHidden/>
               </w:rPr>
-              <w:instrText xml:space="preserve"> PAGEREF _Toc327576266 \h </w:instrText>
+              <w:instrText xml:space="preserve"> PAGEREF _Toc328691194 \h </w:instrText>
             </w:r>
             <w:r>
               <w:rPr>
@@ -2624,7 +2626,7 @@
               <w:lang w:eastAsia="en-US"/>
             </w:rPr>
           </w:pPr>
-          <w:hyperlink w:anchor="_Toc327576267" w:history="1">
+          <w:hyperlink w:anchor="_Toc328691195" w:history="1">
             <w:r>
               <w:rPr>
                 <w:rStyle w:val="Hyperlink"/>
@@ -2651,7 +2653,7 @@
                 <w:noProof/>
                 <w:webHidden/>
               </w:rPr>
-              <w:instrText xml:space="preserve"> PAGEREF _Toc327576267 \h </w:instrText>
+              <w:instrText xml:space="preserve"> PAGEREF _Toc328691195 \h </w:instrText>
             </w:r>
             <w:r>
               <w:rPr>
@@ -2690,7 +2692,7 @@
               <w:lang w:eastAsia="en-US"/>
             </w:rPr>
           </w:pPr>
-          <w:hyperlink w:anchor="_Toc327576268" w:history="1">
+          <w:hyperlink w:anchor="_Toc328691196" w:history="1">
             <w:r>
               <w:rPr>
                 <w:rStyle w:val="Hyperlink"/>
@@ -2713,7 +2715,7 @@
               <w:rPr>
                 <w:webHidden/>
               </w:rPr>
-              <w:instrText xml:space="preserve"> PAGEREF _Toc327576268 \h </w:instrText>
+              <w:instrText xml:space="preserve"> PAGEREF _Toc328691196 \h </w:instrText>
             </w:r>
             <w:r>
               <w:rPr>
@@ -2748,7 +2750,7 @@
               <w:lang w:eastAsia="en-US"/>
             </w:rPr>
           </w:pPr>
-          <w:hyperlink w:anchor="_Toc327576269" w:history="1">
+          <w:hyperlink w:anchor="_Toc328691197" w:history="1">
             <w:r>
               <w:rPr>
                 <w:rStyle w:val="Hyperlink"/>
@@ -2771,7 +2773,7 @@
               <w:rPr>
                 <w:webHidden/>
               </w:rPr>
-              <w:instrText xml:space="preserve"> PAGEREF _Toc327576269 \h </w:instrText>
+              <w:instrText xml:space="preserve"> PAGEREF _Toc328691197 \h </w:instrText>
             </w:r>
             <w:r>
               <w:rPr>
@@ -2806,7 +2808,7 @@
               <w:lang w:eastAsia="en-US"/>
             </w:rPr>
           </w:pPr>
-          <w:hyperlink w:anchor="_Toc327576270" w:history="1">
+          <w:hyperlink w:anchor="_Toc328691198" w:history="1">
             <w:r>
               <w:rPr>
                 <w:rStyle w:val="Hyperlink"/>
@@ -2829,7 +2831,7 @@
               <w:rPr>
                 <w:webHidden/>
               </w:rPr>
-              <w:instrText xml:space="preserve"> PAGEREF _Toc327576270 \h </w:instrText>
+              <w:instrText xml:space="preserve"> PAGEREF _Toc328691198 \h </w:instrText>
             </w:r>
             <w:r>
               <w:rPr>
@@ -2864,7 +2866,7 @@
               <w:lang w:eastAsia="en-US"/>
             </w:rPr>
           </w:pPr>
-          <w:hyperlink w:anchor="_Toc327576271" w:history="1">
+          <w:hyperlink w:anchor="_Toc328691199" w:history="1">
             <w:r>
               <w:rPr>
                 <w:rStyle w:val="Hyperlink"/>
@@ -2887,7 +2889,7 @@
               <w:rPr>
                 <w:webHidden/>
               </w:rPr>
-              <w:instrText xml:space="preserve"> PAGEREF _Toc327576271 \h </w:instrText>
+              <w:instrText xml:space="preserve"> PAGEREF _Toc328691199 \h </w:instrText>
             </w:r>
             <w:r>
               <w:rPr>
@@ -2940,8 +2942,6 @@
       <w:r>
         <w:br w:type="page"/>
       </w:r>
-      <w:bookmarkStart w:id="2" w:name="_GoBack"/>
-      <w:bookmarkEnd w:id="2"/>
     </w:p>
     <w:p>
       <w:pPr>
@@ -2952,7 +2952,7 @@
           <w:bCs/>
         </w:rPr>
       </w:pPr>
-      <w:bookmarkStart w:id="3" w:name="_Toc327576227"/>
+      <w:bookmarkStart w:id="3" w:name="_Toc328691155"/>
       <w:r>
         <w:lastRenderedPageBreak/>
         <w:t>Document Version</w:t>
@@ -3171,11 +3171,41 @@
     </w:p>
     <w:p>
       <w:pPr>
+        <w:pStyle w:val="ListParagraph"/>
+        <w:numPr>
+          <w:ilvl w:val="0"/>
+          <w:numId w:val="6"/>
+        </w:numPr>
+      </w:pPr>
+      <w:r>
+        <w:t xml:space="preserve">Version 1.2.1 </w:t>
+      </w:r>
+      <w:r>
+        <w:sym w:font="Wingdings" w:char="F0E0"/>
+      </w:r>
+      <w:r>
+        <w:t xml:space="preserve"> Andres Ramirez E</w:t>
+      </w:r>
+    </w:p>
+    <w:p>
+      <w:pPr>
+        <w:pStyle w:val="ListParagraph"/>
+        <w:numPr>
+          <w:ilvl w:val="1"/>
+          <w:numId w:val="6"/>
+        </w:numPr>
+      </w:pPr>
+      <w:r>
+        <w:t>Fixed a miss-reference on the GUI section, it should point now to the right components for this game.</w:t>
+      </w:r>
+    </w:p>
+    <w:p>
+      <w:pPr>
         <w:pStyle w:val="Heading1"/>
       </w:pPr>
-      <w:bookmarkStart w:id="4" w:name="_Toc327576228"/>
+      <w:bookmarkStart w:id="4" w:name="_Toc328691156"/>
+      <w:bookmarkEnd w:id="2"/>
       <w:bookmarkEnd w:id="1"/>
-      <w:bookmarkEnd w:id="0"/>
       <w:r>
         <w:t>Logline</w:t>
       </w:r>
@@ -3200,7 +3230,7 @@
         <w:pStyle w:val="Heading1"/>
       </w:pPr>
       <w:bookmarkStart w:id="5" w:name="_Toc318837574"/>
-      <w:bookmarkStart w:id="6" w:name="_Toc327576229"/>
+      <w:bookmarkStart w:id="6" w:name="_Toc328691157"/>
       <w:r>
         <w:t>Game Framework</w:t>
       </w:r>
@@ -3212,7 +3242,7 @@
         <w:pStyle w:val="Heading2"/>
       </w:pPr>
       <w:bookmarkStart w:id="7" w:name="_Toc318837575"/>
-      <w:bookmarkStart w:id="8" w:name="_Toc327576230"/>
+      <w:bookmarkStart w:id="8" w:name="_Toc328691158"/>
       <w:r>
         <w:t>Audience</w:t>
       </w:r>
@@ -3235,7 +3265,7 @@
         <w:pStyle w:val="Heading2"/>
       </w:pPr>
       <w:bookmarkStart w:id="9" w:name="_Toc318837576"/>
-      <w:bookmarkStart w:id="10" w:name="_Toc327576231"/>
+      <w:bookmarkStart w:id="10" w:name="_Toc328691159"/>
       <w:r>
         <w:t>Platform</w:t>
       </w:r>
@@ -3283,7 +3313,7 @@
         <w:pStyle w:val="Heading2"/>
       </w:pPr>
       <w:bookmarkStart w:id="11" w:name="_Toc318837577"/>
-      <w:bookmarkStart w:id="12" w:name="_Toc327576232"/>
+      <w:bookmarkStart w:id="12" w:name="_Toc328691160"/>
       <w:r>
         <w:t xml:space="preserve">Proposed </w:t>
       </w:r>
@@ -3324,13 +3354,6 @@
           <w:ilvl w:val="0"/>
           <w:numId w:val="7"/>
         </w:numPr>
-      </w:pPr>
-      <w:r>
-        <w:t xml:space="preserve">Tertiary: Source Engine. </w:t>
-      </w:r>
-    </w:p>
-    <w:p>
-      <w:pPr>
         <w:rPr>
           <w:rFonts w:asciiTheme="majorHAnsi" w:eastAsiaTheme="majorEastAsia" w:hAnsiTheme="majorHAnsi" w:cstheme="majorBidi"/>
           <w:b/>
@@ -3339,6 +3362,9 @@
         </w:rPr>
       </w:pPr>
       <w:r>
+        <w:t xml:space="preserve">Tertiary: Source Engine. </w:t>
+      </w:r>
+      <w:r>
         <w:br w:type="page"/>
       </w:r>
     </w:p>
@@ -3346,7 +3372,7 @@
       <w:pPr>
         <w:pStyle w:val="Heading2"/>
       </w:pPr>
-      <w:bookmarkStart w:id="13" w:name="_Toc327576233"/>
+      <w:bookmarkStart w:id="13" w:name="_Toc328691161"/>
       <w:r>
         <w:lastRenderedPageBreak/>
         <w:t>External references</w:t>
@@ -3844,7 +3870,7 @@
           <w:sz w:val="22"/>
         </w:rPr>
       </w:pPr>
-      <w:bookmarkStart w:id="16" w:name="_Toc327576234"/>
+      <w:bookmarkStart w:id="16" w:name="_Toc328691162"/>
       <w:r>
         <w:lastRenderedPageBreak/>
         <w:t>Dramatic</w:t>
@@ -3881,7 +3907,7 @@
         <w:pStyle w:val="Heading1"/>
       </w:pPr>
       <w:bookmarkStart w:id="17" w:name="_Toc318837580"/>
-      <w:bookmarkStart w:id="18" w:name="_Toc327576235"/>
+      <w:bookmarkStart w:id="18" w:name="_Toc328691163"/>
       <w:r>
         <w:t>Gameplay Description</w:t>
       </w:r>
@@ -3893,7 +3919,7 @@
         <w:pStyle w:val="Heading2"/>
       </w:pPr>
       <w:bookmarkStart w:id="19" w:name="_Toc318837581"/>
-      <w:bookmarkStart w:id="20" w:name="_Toc327576236"/>
+      <w:bookmarkStart w:id="20" w:name="_Toc328691164"/>
       <w:r>
         <w:t>Camera and perspective:</w:t>
       </w:r>
@@ -3910,7 +3936,7 @@
         <w:pStyle w:val="Heading2"/>
       </w:pPr>
       <w:bookmarkStart w:id="21" w:name="_Toc318837582"/>
-      <w:bookmarkStart w:id="22" w:name="_Toc327576237"/>
+      <w:bookmarkStart w:id="22" w:name="_Toc328691165"/>
       <w:r>
         <w:t>Ideology:</w:t>
       </w:r>
@@ -3974,7 +4000,7 @@
         <w:pStyle w:val="Heading2"/>
       </w:pPr>
       <w:bookmarkStart w:id="23" w:name="_Toc318837583"/>
-      <w:bookmarkStart w:id="24" w:name="_Toc327576238"/>
+      <w:bookmarkStart w:id="24" w:name="_Toc328691166"/>
       <w:r>
         <w:t>User Interface</w:t>
       </w:r>
@@ -4007,7 +4033,10 @@
         </w:numPr>
       </w:pPr>
       <w:r>
-        <w:t>Future pieces.</w:t>
+        <w:t>Life bar</w:t>
+      </w:r>
+      <w:r>
+        <w:t>.</w:t>
       </w:r>
     </w:p>
     <w:p>
@@ -4019,7 +4048,10 @@
         </w:numPr>
       </w:pPr>
       <w:r>
-        <w:t>Piece options (if buttons apply, for example in a mobile device).</w:t>
+        <w:t>Weapons selection</w:t>
+      </w:r>
+      <w:r>
+        <w:t>.</w:t>
       </w:r>
     </w:p>
     <w:p>
@@ -4031,7 +4063,22 @@
         </w:numPr>
       </w:pPr>
       <w:r>
-        <w:t>Points and currency.</w:t>
+        <w:t>Floating camera</w:t>
+      </w:r>
+      <w:r>
+        <w:t>.</w:t>
+      </w:r>
+    </w:p>
+    <w:p>
+      <w:pPr>
+        <w:pStyle w:val="ListParagraph"/>
+        <w:numPr>
+          <w:ilvl w:val="1"/>
+          <w:numId w:val="9"/>
+        </w:numPr>
+      </w:pPr>
+      <w:r>
+        <w:t>Ammunition or resource if used.</w:t>
       </w:r>
     </w:p>
     <w:p>
@@ -4043,7 +4090,7 @@
         </w:numPr>
       </w:pPr>
       <w:r>
-        <w:t>Indirect Information: This is the information that can be gathered from environmental elements and that does not require a constant display on the GUI framework. This information doesn’t need to be completely natural, as in some situations the game should try to give clues of what the player should do (for example closing exits to the maze). Elements that compose this data are:</w:t>
+        <w:t>Indirect Information: This is the information that can be gathered from environmental elements and that does not require a constant display on the GUI framework. Elements that compose this data are:</w:t>
       </w:r>
     </w:p>
     <w:p>
@@ -4055,7 +4102,10 @@
         </w:numPr>
       </w:pPr>
       <w:r>
-        <w:t>Traps: they change the form/color-material of a given piece.</w:t>
+        <w:t>Scenario components i.e. walls, terrain and decoration</w:t>
+      </w:r>
+      <w:r>
+        <w:t>.</w:t>
       </w:r>
     </w:p>
     <w:p>
@@ -4067,19 +4117,37 @@
         </w:numPr>
       </w:pPr>
       <w:r>
-        <w:t>Terrain: They have distinctive characteristics.</w:t>
-      </w:r>
-    </w:p>
-    <w:p>
-      <w:r>
-        <w:t>Open exits: They will have special effects happening to alert the player.</w:t>
+        <w:t xml:space="preserve">Intractable objects for instance </w:t>
+      </w:r>
+      <w:proofErr w:type="spellStart"/>
+      <w:r>
+        <w:t>teleportable</w:t>
+      </w:r>
+      <w:proofErr w:type="spellEnd"/>
+      <w:r>
+        <w:t xml:space="preserve"> objects</w:t>
+      </w:r>
+      <w:r>
+        <w:t>.</w:t>
+      </w:r>
+    </w:p>
+    <w:p>
+      <w:pPr>
+        <w:pStyle w:val="ListParagraph"/>
+        <w:numPr>
+          <w:ilvl w:val="1"/>
+          <w:numId w:val="9"/>
+        </w:numPr>
+      </w:pPr>
+      <w:r>
+        <w:t>Beacons and gun representations</w:t>
       </w:r>
     </w:p>
     <w:p>
       <w:pPr>
         <w:pStyle w:val="Heading1"/>
       </w:pPr>
-      <w:bookmarkStart w:id="25" w:name="_Toc327576239"/>
+      <w:bookmarkStart w:id="25" w:name="_Toc328691167"/>
       <w:r>
         <w:t>Objective</w:t>
       </w:r>
@@ -4098,7 +4166,7 @@
       </w:pPr>
       <w:bookmarkStart w:id="26" w:name="_Toc317988049"/>
       <w:bookmarkStart w:id="27" w:name="_Toc317988163"/>
-      <w:bookmarkStart w:id="28" w:name="_Toc327576240"/>
+      <w:bookmarkStart w:id="28" w:name="_Toc328691168"/>
       <w:r>
         <w:t>Game mechanics/Procedures</w:t>
       </w:r>
@@ -4332,7 +4400,7 @@
       </w:pPr>
       <w:bookmarkStart w:id="29" w:name="_Toc317988050"/>
       <w:bookmarkStart w:id="30" w:name="_Toc317988164"/>
-      <w:bookmarkStart w:id="31" w:name="_Toc327576241"/>
+      <w:bookmarkStart w:id="31" w:name="_Toc328691169"/>
       <w:r>
         <w:t>Resources</w:t>
       </w:r>
@@ -4481,7 +4549,7 @@
       </w:pPr>
       <w:bookmarkStart w:id="32" w:name="_Toc317988051"/>
       <w:bookmarkStart w:id="33" w:name="_Toc317988165"/>
-      <w:bookmarkStart w:id="34" w:name="_Toc327576242"/>
+      <w:bookmarkStart w:id="34" w:name="_Toc328691170"/>
       <w:r>
         <w:t>Control definitions</w:t>
       </w:r>
@@ -4682,7 +4750,7 @@
       <w:pPr>
         <w:pStyle w:val="Heading1"/>
       </w:pPr>
-      <w:bookmarkStart w:id="37" w:name="_Toc327576243"/>
+      <w:bookmarkStart w:id="37" w:name="_Toc328691171"/>
       <w:r>
         <w:lastRenderedPageBreak/>
         <w:t>Component list</w:t>
@@ -4696,7 +4764,7 @@
         <w:pStyle w:val="Heading2"/>
       </w:pPr>
       <w:bookmarkStart w:id="38" w:name="_Toc317988167"/>
-      <w:bookmarkStart w:id="39" w:name="_Toc327576244"/>
+      <w:bookmarkStart w:id="39" w:name="_Toc328691172"/>
       <w:r>
         <w:t>Guns</w:t>
       </w:r>
@@ -4708,7 +4776,7 @@
         <w:pStyle w:val="Heading3"/>
       </w:pPr>
       <w:bookmarkStart w:id="40" w:name="_Toc317988168"/>
-      <w:bookmarkStart w:id="41" w:name="_Toc327576245"/>
+      <w:bookmarkStart w:id="41" w:name="_Toc328691173"/>
       <w:r>
         <w:t>Personal teleport gun</w:t>
       </w:r>
@@ -4800,7 +4868,7 @@
         <w:pStyle w:val="Heading3"/>
       </w:pPr>
       <w:bookmarkStart w:id="42" w:name="_Toc317988169"/>
-      <w:bookmarkStart w:id="43" w:name="_Toc327576246"/>
+      <w:bookmarkStart w:id="43" w:name="_Toc328691174"/>
       <w:r>
         <w:t>Object teleport gun</w:t>
       </w:r>
@@ -4880,7 +4948,7 @@
         <w:pStyle w:val="Heading3"/>
       </w:pPr>
       <w:bookmarkStart w:id="44" w:name="_Toc317988170"/>
-      <w:bookmarkStart w:id="45" w:name="_Toc327576247"/>
+      <w:bookmarkStart w:id="45" w:name="_Toc328691175"/>
       <w:r>
         <w:t xml:space="preserve">Object </w:t>
       </w:r>
@@ -4969,7 +5037,7 @@
         <w:pStyle w:val="Heading3"/>
       </w:pPr>
       <w:bookmarkStart w:id="46" w:name="_Toc317988171"/>
-      <w:bookmarkStart w:id="47" w:name="_Toc327576248"/>
+      <w:bookmarkStart w:id="47" w:name="_Toc328691176"/>
       <w:r>
         <w:t>Flying Camera gun</w:t>
       </w:r>
@@ -5062,7 +5130,7 @@
         <w:pStyle w:val="Heading3"/>
       </w:pPr>
       <w:bookmarkStart w:id="48" w:name="_Toc317988172"/>
-      <w:bookmarkStart w:id="49" w:name="_Toc327576249"/>
+      <w:bookmarkStart w:id="49" w:name="_Toc328691177"/>
       <w:r>
         <w:t>Jumper platform gun</w:t>
       </w:r>
@@ -5106,7 +5174,7 @@
         <w:pStyle w:val="Heading2"/>
       </w:pPr>
       <w:bookmarkStart w:id="50" w:name="_Toc317988174"/>
-      <w:bookmarkStart w:id="51" w:name="_Toc327576250"/>
+      <w:bookmarkStart w:id="51" w:name="_Toc328691178"/>
       <w:r>
         <w:t>Helpers</w:t>
       </w:r>
@@ -5118,7 +5186,7 @@
         <w:pStyle w:val="Heading3"/>
       </w:pPr>
       <w:bookmarkStart w:id="52" w:name="_Toc317988175"/>
-      <w:bookmarkStart w:id="53" w:name="_Toc327576251"/>
+      <w:bookmarkStart w:id="53" w:name="_Toc328691179"/>
       <w:r>
         <w:t>Camera</w:t>
       </w:r>
@@ -5428,7 +5496,7 @@
         <w:pStyle w:val="Heading3"/>
       </w:pPr>
       <w:bookmarkStart w:id="54" w:name="_Toc317988176"/>
-      <w:bookmarkStart w:id="55" w:name="_Toc327576252"/>
+      <w:bookmarkStart w:id="55" w:name="_Toc328691180"/>
       <w:r>
         <w:t>Teleport location beacon</w:t>
       </w:r>
@@ -5507,7 +5575,7 @@
         <w:pStyle w:val="Heading3"/>
       </w:pPr>
       <w:bookmarkStart w:id="56" w:name="_Toc317988177"/>
-      <w:bookmarkStart w:id="57" w:name="_Toc327576253"/>
+      <w:bookmarkStart w:id="57" w:name="_Toc328691181"/>
       <w:r>
         <w:t>Teleport marker beacon</w:t>
       </w:r>
@@ -5536,7 +5604,7 @@
         <w:pStyle w:val="Heading3"/>
       </w:pPr>
       <w:bookmarkStart w:id="58" w:name="_Toc317988178"/>
-      <w:bookmarkStart w:id="59" w:name="_Toc327576254"/>
+      <w:bookmarkStart w:id="59" w:name="_Toc328691182"/>
       <w:r>
         <w:t>Jump platform</w:t>
       </w:r>
@@ -5665,7 +5733,7 @@
         <w:pStyle w:val="Heading2"/>
       </w:pPr>
       <w:bookmarkStart w:id="60" w:name="_Toc317988180"/>
-      <w:bookmarkStart w:id="61" w:name="_Toc327576255"/>
+      <w:bookmarkStart w:id="61" w:name="_Toc328691183"/>
       <w:r>
         <w:t>Generic Objects</w:t>
       </w:r>
@@ -5677,7 +5745,7 @@
         <w:pStyle w:val="Heading3"/>
       </w:pPr>
       <w:bookmarkStart w:id="62" w:name="_Toc317988181"/>
-      <w:bookmarkStart w:id="63" w:name="_Toc327576256"/>
+      <w:bookmarkStart w:id="63" w:name="_Toc328691184"/>
       <w:r>
         <w:t>World static walls and decoration</w:t>
       </w:r>
@@ -5739,7 +5807,7 @@
         <w:pStyle w:val="Heading3"/>
       </w:pPr>
       <w:bookmarkStart w:id="64" w:name="_Toc317988182"/>
-      <w:bookmarkStart w:id="65" w:name="_Toc327576257"/>
+      <w:bookmarkStart w:id="65" w:name="_Toc328691185"/>
       <w:r>
         <w:t>Teleport-able objects</w:t>
       </w:r>
@@ -5791,7 +5859,7 @@
         <w:pStyle w:val="Heading3"/>
       </w:pPr>
       <w:bookmarkStart w:id="66" w:name="_Toc317988187"/>
-      <w:bookmarkStart w:id="67" w:name="_Toc327576258"/>
+      <w:bookmarkStart w:id="67" w:name="_Toc328691186"/>
       <w:r>
         <w:t>Buttons</w:t>
       </w:r>
@@ -5813,7 +5881,7 @@
       <w:pPr>
         <w:pStyle w:val="Heading3"/>
       </w:pPr>
-      <w:bookmarkStart w:id="68" w:name="_Toc327576259"/>
+      <w:bookmarkStart w:id="68" w:name="_Toc328691187"/>
       <w:r>
         <w:t>Spawning Points</w:t>
       </w:r>
@@ -5829,7 +5897,7 @@
         <w:pStyle w:val="Heading3"/>
       </w:pPr>
       <w:bookmarkStart w:id="69" w:name="_Toc317988189"/>
-      <w:bookmarkStart w:id="70" w:name="_Toc327576260"/>
+      <w:bookmarkStart w:id="70" w:name="_Toc328691188"/>
       <w:r>
         <w:t>Ammo boxes</w:t>
       </w:r>
@@ -5872,7 +5940,7 @@
       <w:pPr>
         <w:pStyle w:val="Heading2"/>
       </w:pPr>
-      <w:bookmarkStart w:id="71" w:name="_Toc327576261"/>
+      <w:bookmarkStart w:id="71" w:name="_Toc328691189"/>
       <w:r>
         <w:t xml:space="preserve">Environmental </w:t>
       </w:r>
@@ -5885,7 +5953,7 @@
       <w:pPr>
         <w:pStyle w:val="Heading3"/>
       </w:pPr>
-      <w:bookmarkStart w:id="72" w:name="_Toc327576262"/>
+      <w:bookmarkStart w:id="72" w:name="_Toc328691190"/>
       <w:r>
         <w:t>Moving Walkway</w:t>
       </w:r>
@@ -5900,7 +5968,7 @@
       <w:pPr>
         <w:pStyle w:val="Heading3"/>
       </w:pPr>
-      <w:bookmarkStart w:id="73" w:name="_Toc327576263"/>
+      <w:bookmarkStart w:id="73" w:name="_Toc328691191"/>
       <w:r>
         <w:t>Wind Currents</w:t>
       </w:r>
@@ -5916,7 +5984,7 @@
         <w:pStyle w:val="Heading3"/>
       </w:pPr>
       <w:bookmarkStart w:id="74" w:name="_Toc317988191"/>
-      <w:bookmarkStart w:id="75" w:name="_Toc327576264"/>
+      <w:bookmarkStart w:id="75" w:name="_Toc328691192"/>
       <w:r>
         <w:t>Acid/water</w:t>
       </w:r>
@@ -5942,7 +6010,7 @@
         <w:pStyle w:val="Heading3"/>
       </w:pPr>
       <w:bookmarkStart w:id="76" w:name="_Toc317988192"/>
-      <w:bookmarkStart w:id="77" w:name="_Toc327576265"/>
+      <w:bookmarkStart w:id="77" w:name="_Toc328691193"/>
       <w:r>
         <w:t>Black Holes</w:t>
       </w:r>
@@ -5962,7 +6030,7 @@
       <w:pPr>
         <w:pStyle w:val="Heading3"/>
       </w:pPr>
-      <w:bookmarkStart w:id="78" w:name="_Toc327576266"/>
+      <w:bookmarkStart w:id="78" w:name="_Toc328691194"/>
       <w:r>
         <w:lastRenderedPageBreak/>
         <w:t>Traps</w:t>
@@ -6013,7 +6081,7 @@
         <w:pStyle w:val="Heading2"/>
       </w:pPr>
       <w:bookmarkStart w:id="79" w:name="_Toc317988193"/>
-      <w:bookmarkStart w:id="80" w:name="_Toc327576267"/>
+      <w:bookmarkStart w:id="80" w:name="_Toc328691195"/>
       <w:r>
         <w:t>Player stats</w:t>
       </w:r>
@@ -6025,7 +6093,7 @@
         <w:pStyle w:val="Heading3"/>
       </w:pPr>
       <w:bookmarkStart w:id="81" w:name="_Toc317988195"/>
-      <w:bookmarkStart w:id="82" w:name="_Toc327576268"/>
+      <w:bookmarkStart w:id="82" w:name="_Toc328691196"/>
       <w:r>
         <w:t>P</w:t>
       </w:r>
@@ -6056,7 +6124,7 @@
       <w:pPr>
         <w:pStyle w:val="Heading3"/>
       </w:pPr>
-      <w:bookmarkStart w:id="83" w:name="_Toc327576269"/>
+      <w:bookmarkStart w:id="83" w:name="_Toc328691197"/>
       <w:r>
         <w:t>Gun Resources</w:t>
       </w:r>
@@ -6079,7 +6147,7 @@
         <w:pStyle w:val="Heading3"/>
       </w:pPr>
       <w:bookmarkStart w:id="84" w:name="_Toc317988197"/>
-      <w:bookmarkStart w:id="85" w:name="_Toc327576270"/>
+      <w:bookmarkStart w:id="85" w:name="_Toc328691198"/>
       <w:r>
         <w:t>Health</w:t>
       </w:r>
@@ -6107,7 +6175,7 @@
       <w:pPr>
         <w:pStyle w:val="Heading3"/>
       </w:pPr>
-      <w:bookmarkStart w:id="86" w:name="_Toc327576271"/>
+      <w:bookmarkStart w:id="86" w:name="_Toc328691199"/>
       <w:r>
         <w:t>Player Speed</w:t>
       </w:r>
@@ -8885,7 +8953,7 @@
 </file>
 
 <file path=customXml/itemProps1.xml><?xml version="1.0" encoding="utf-8"?>
-<ds:datastoreItem xmlns:ds="http://schemas.openxmlformats.org/officeDocument/2006/customXml" ds:itemID="{6EBCF38E-8D97-4CF0-8438-5B233FED75E5}">
+<ds:datastoreItem xmlns:ds="http://schemas.openxmlformats.org/officeDocument/2006/customXml" ds:itemID="{941DB386-484B-48CE-BF64-45A2AAA9A112}">
   <ds:schemaRefs>
     <ds:schemaRef ds:uri="http://schemas.openxmlformats.org/officeDocument/2006/bibliography"/>
   </ds:schemaRefs>

</xml_diff>

<commit_message>
Preparing the GDD for a small set of changes today
</commit_message>
<xml_diff>
--- a/Telearena GDD.docx
+++ b/Telearena GDD.docx
@@ -14,16 +14,12 @@
           <w:szCs w:val="22"/>
         </w:rPr>
       </w:pPr>
-      <w:proofErr w:type="spellStart"/>
       <w:r>
         <w:t>Telearena</w:t>
       </w:r>
-      <w:bookmarkStart w:id="0" w:name="_GoBack"/>
-      <w:bookmarkEnd w:id="0"/>
-      <w:proofErr w:type="spellEnd"/>
-    </w:p>
+    </w:p>
+    <w:bookmarkStart w:id="0" w:name="_Toc317988047" w:displacedByCustomXml="next"/>
     <w:bookmarkStart w:id="1" w:name="_Toc317988161" w:displacedByCustomXml="next"/>
-    <w:bookmarkStart w:id="2" w:name="_Toc317988047" w:displacedByCustomXml="next"/>
     <w:sdt>
       <w:sdtPr>
         <w:rPr>
@@ -2952,12 +2948,12 @@
           <w:bCs/>
         </w:rPr>
       </w:pPr>
-      <w:bookmarkStart w:id="3" w:name="_Toc328691155"/>
+      <w:bookmarkStart w:id="2" w:name="_Toc328691155"/>
       <w:r>
         <w:lastRenderedPageBreak/>
         <w:t>Document Version</w:t>
       </w:r>
-      <w:bookmarkEnd w:id="3"/>
+      <w:bookmarkEnd w:id="2"/>
     </w:p>
     <w:p>
       <w:pPr>
@@ -3201,11 +3197,43 @@
     </w:p>
     <w:p>
       <w:pPr>
+        <w:pStyle w:val="ListParagraph"/>
+        <w:numPr>
+          <w:ilvl w:val="0"/>
+          <w:numId w:val="6"/>
+        </w:numPr>
+      </w:pPr>
+      <w:r>
+        <w:t xml:space="preserve">Version 1.2.2 </w:t>
+      </w:r>
+      <w:r>
+        <w:sym w:font="Wingdings" w:char="F0E0"/>
+      </w:r>
+      <w:r>
+        <w:t xml:space="preserve"> Andres Ramirez E</w:t>
+      </w:r>
+    </w:p>
+    <w:p>
+      <w:pPr>
+        <w:pStyle w:val="ListParagraph"/>
+        <w:numPr>
+          <w:ilvl w:val="1"/>
+          <w:numId w:val="6"/>
+        </w:numPr>
+      </w:pPr>
+      <w:r>
+        <w:t>Pending I will add this latter lol</w:t>
+      </w:r>
+      <w:bookmarkStart w:id="3" w:name="_GoBack"/>
+      <w:bookmarkEnd w:id="3"/>
+    </w:p>
+    <w:p>
+      <w:pPr>
         <w:pStyle w:val="Heading1"/>
       </w:pPr>
       <w:bookmarkStart w:id="4" w:name="_Toc328691156"/>
-      <w:bookmarkEnd w:id="2"/>
       <w:bookmarkEnd w:id="1"/>
+      <w:bookmarkEnd w:id="0"/>
       <w:r>
         <w:t>Logline</w:t>
       </w:r>
@@ -3344,6 +3372,7 @@
         </w:numPr>
       </w:pPr>
       <w:r>
+        <w:lastRenderedPageBreak/>
         <w:t>Secondary: Unreal Engine.</w:t>
       </w:r>
     </w:p>
@@ -3695,15 +3724,7 @@
         <w:t>: On this game the players compete for their own survival or that of their group in what resembles to a modern/future Sci-Fi roman arena.</w:t>
       </w:r>
       <w:r>
-        <w:t xml:space="preserve"> This game has a particular weapon called the </w:t>
-      </w:r>
-      <w:proofErr w:type="spellStart"/>
-      <w:r>
-        <w:t>translocator</w:t>
-      </w:r>
-      <w:proofErr w:type="spellEnd"/>
-      <w:r>
-        <w:t xml:space="preserve"> (</w:t>
+        <w:t xml:space="preserve"> This game has a particular weapon called the translocator (</w:t>
       </w:r>
       <w:hyperlink r:id="rId12" w:history="1">
         <w:r>
@@ -4117,15 +4138,7 @@
         </w:numPr>
       </w:pPr>
       <w:r>
-        <w:t xml:space="preserve">Intractable objects for instance </w:t>
-      </w:r>
-      <w:proofErr w:type="spellStart"/>
-      <w:r>
-        <w:t>teleportable</w:t>
-      </w:r>
-      <w:proofErr w:type="spellEnd"/>
-      <w:r>
-        <w:t xml:space="preserve"> objects</w:t>
+        <w:t>Intractable objects for instance teleportable objects</w:t>
       </w:r>
       <w:r>
         <w:t>.</w:t>
@@ -5691,25 +5704,7 @@
           <w:color w:val="404040" w:themeColor="text1" w:themeTint="BF"/>
           <w:sz w:val="16"/>
         </w:rPr>
-        <w:t xml:space="preserve">We can see on this image an example of a platform that is attached to the </w:t>
-      </w:r>
-      <w:proofErr w:type="gramStart"/>
-      <w:r>
-        <w:rPr>
-          <w:i/>
-          <w:color w:val="404040" w:themeColor="text1" w:themeTint="BF"/>
-          <w:sz w:val="16"/>
-        </w:rPr>
-        <w:t>floor,</w:t>
-      </w:r>
-      <w:proofErr w:type="gramEnd"/>
-      <w:r>
-        <w:rPr>
-          <w:i/>
-          <w:color w:val="404040" w:themeColor="text1" w:themeTint="BF"/>
-          <w:sz w:val="16"/>
-        </w:rPr>
-        <w:t xml:space="preserve"> our platform would generate a force on the player or other physical elements in the direction of the yellow stream.</w:t>
+        <w:t>We can see on this image an example of a platform that is attached to the floor, our platform would generate a force on the player or other physical elements in the direction of the yellow stream.</w:t>
       </w:r>
       <w:r>
         <w:rPr>
@@ -6009,12 +6004,12 @@
       <w:pPr>
         <w:pStyle w:val="Heading3"/>
       </w:pPr>
-      <w:bookmarkStart w:id="76" w:name="_Toc317988192"/>
-      <w:bookmarkStart w:id="77" w:name="_Toc328691193"/>
+      <w:bookmarkStart w:id="76" w:name="_Toc328691193"/>
+      <w:bookmarkStart w:id="77" w:name="_Toc317988192"/>
       <w:r>
         <w:t>Black Holes</w:t>
       </w:r>
-      <w:bookmarkEnd w:id="77"/>
+      <w:bookmarkEnd w:id="76"/>
     </w:p>
     <w:p>
       <w:r>
@@ -6035,7 +6030,7 @@
         <w:lastRenderedPageBreak/>
         <w:t>Traps</w:t>
       </w:r>
-      <w:bookmarkEnd w:id="76"/>
+      <w:bookmarkEnd w:id="77"/>
       <w:bookmarkEnd w:id="78"/>
     </w:p>
     <w:p>
@@ -6263,7 +6258,7 @@
           <w:rPr>
             <w:noProof/>
           </w:rPr>
-          <w:t>2</w:t>
+          <w:t>3</w:t>
         </w:r>
         <w:r>
           <w:rPr>
@@ -8953,7 +8948,7 @@
 </file>
 
 <file path=customXml/itemProps1.xml><?xml version="1.0" encoding="utf-8"?>
-<ds:datastoreItem xmlns:ds="http://schemas.openxmlformats.org/officeDocument/2006/customXml" ds:itemID="{941DB386-484B-48CE-BF64-45A2AAA9A112}">
+<ds:datastoreItem xmlns:ds="http://schemas.openxmlformats.org/officeDocument/2006/customXml" ds:itemID="{77F95A5B-334F-49E1-A499-19D5B381E65E}">
   <ds:schemaRefs>
     <ds:schemaRef ds:uri="http://schemas.openxmlformats.org/officeDocument/2006/bibliography"/>
   </ds:schemaRefs>

</xml_diff>

<commit_message>
Test of the system
</commit_message>
<xml_diff>
--- a/Telearena GDD.docx
+++ b/Telearena GDD.docx
@@ -14,12 +14,14 @@
           <w:szCs w:val="22"/>
         </w:rPr>
       </w:pPr>
+      <w:bookmarkStart w:id="0" w:name="_GoBack"/>
+      <w:bookmarkEnd w:id="0"/>
       <w:r>
         <w:t>Telearena</w:t>
       </w:r>
     </w:p>
-    <w:bookmarkStart w:id="0" w:name="_Toc317988161" w:displacedByCustomXml="next"/>
     <w:bookmarkStart w:id="1" w:name="_Toc317988047" w:displacedByCustomXml="next"/>
+    <w:bookmarkStart w:id="2" w:name="_Toc317988161" w:displacedByCustomXml="next"/>
     <w:sdt>
       <w:sdtPr>
         <w:rPr>
@@ -2948,12 +2950,12 @@
           <w:bCs/>
         </w:rPr>
       </w:pPr>
-      <w:bookmarkStart w:id="2" w:name="_Toc328691155"/>
+      <w:bookmarkStart w:id="3" w:name="_Toc328691155"/>
       <w:r>
         <w:lastRenderedPageBreak/>
         <w:t>Document Version</w:t>
       </w:r>
-      <w:bookmarkEnd w:id="2"/>
+      <w:bookmarkEnd w:id="3"/>
     </w:p>
     <w:p>
       <w:pPr>
@@ -3230,16 +3232,14 @@
       <w:r>
         <w:sym w:font="Wingdings" w:char="F04A"/>
       </w:r>
-      <w:bookmarkStart w:id="3" w:name="_GoBack"/>
-      <w:bookmarkEnd w:id="3"/>
     </w:p>
     <w:p>
       <w:pPr>
         <w:pStyle w:val="Heading1"/>
       </w:pPr>
       <w:bookmarkStart w:id="4" w:name="_Toc328691156"/>
+      <w:bookmarkEnd w:id="2"/>
       <w:bookmarkEnd w:id="1"/>
-      <w:bookmarkEnd w:id="0"/>
       <w:r>
         <w:t>Logline</w:t>
       </w:r>
@@ -6264,7 +6264,7 @@
           <w:rPr>
             <w:noProof/>
           </w:rPr>
-          <w:t>3</w:t>
+          <w:t>1</w:t>
         </w:r>
         <w:r>
           <w:rPr>
@@ -8954,7 +8954,7 @@
 </file>
 
 <file path=customXml/itemProps1.xml><?xml version="1.0" encoding="utf-8"?>
-<ds:datastoreItem xmlns:ds="http://schemas.openxmlformats.org/officeDocument/2006/customXml" ds:itemID="{90DE4149-DCE9-474E-8FBC-48D598619751}">
+<ds:datastoreItem xmlns:ds="http://schemas.openxmlformats.org/officeDocument/2006/customXml" ds:itemID="{1AA5843E-421E-4518-80B4-6310FBF30CD6}">
   <ds:schemaRefs>
     <ds:schemaRef ds:uri="http://schemas.openxmlformats.org/officeDocument/2006/bibliography"/>
   </ds:schemaRefs>

</xml_diff>

<commit_message>
Appendix A added, it includes a basic description of the desired behaviors for the basic set of traps in the game.
</commit_message>
<xml_diff>
--- a/Telearena GDD.docx
+++ b/Telearena GDD.docx
@@ -14,14 +14,12 @@
           <w:szCs w:val="22"/>
         </w:rPr>
       </w:pPr>
-      <w:bookmarkStart w:id="0" w:name="_GoBack"/>
-      <w:bookmarkEnd w:id="0"/>
       <w:r>
         <w:t>Telearena</w:t>
       </w:r>
     </w:p>
-    <w:bookmarkStart w:id="1" w:name="_Toc317988047" w:displacedByCustomXml="next"/>
-    <w:bookmarkStart w:id="2" w:name="_Toc317988161" w:displacedByCustomXml="next"/>
+    <w:bookmarkStart w:id="0" w:name="_Toc317988047" w:displacedByCustomXml="next"/>
+    <w:bookmarkStart w:id="1" w:name="_Toc317988161" w:displacedByCustomXml="next"/>
     <w:sdt>
       <w:sdtPr>
         <w:rPr>
@@ -50,7 +48,12 @@
             <w:pStyle w:val="TOCHeading"/>
           </w:pPr>
           <w:r>
-            <w:t>Contents</w:t>
+            <w:t>Con</w:t>
+          </w:r>
+          <w:bookmarkStart w:id="2" w:name="_GoBack"/>
+          <w:bookmarkEnd w:id="2"/>
+          <w:r>
+            <w:t>tents</w:t>
           </w:r>
         </w:p>
         <w:p>
@@ -73,7 +76,7 @@
           <w:r>
             <w:fldChar w:fldCharType="separate"/>
           </w:r>
-          <w:hyperlink w:anchor="_Toc328691155" w:history="1">
+          <w:hyperlink w:anchor="_Toc329724382" w:history="1">
             <w:r>
               <w:rPr>
                 <w:rStyle w:val="Hyperlink"/>
@@ -100,7 +103,7 @@
                 <w:noProof/>
                 <w:webHidden/>
               </w:rPr>
-              <w:instrText xml:space="preserve"> PAGEREF _Toc328691155 \h </w:instrText>
+              <w:instrText xml:space="preserve"> PAGEREF _Toc329724382 \h </w:instrText>
             </w:r>
             <w:r>
               <w:rPr>
@@ -142,7 +145,7 @@
               <w:lang w:eastAsia="en-US"/>
             </w:rPr>
           </w:pPr>
-          <w:hyperlink w:anchor="_Toc328691156" w:history="1">
+          <w:hyperlink w:anchor="_Toc329724383" w:history="1">
             <w:r>
               <w:rPr>
                 <w:rStyle w:val="Hyperlink"/>
@@ -169,7 +172,7 @@
                 <w:noProof/>
                 <w:webHidden/>
               </w:rPr>
-              <w:instrText xml:space="preserve"> PAGEREF _Toc328691156 \h </w:instrText>
+              <w:instrText xml:space="preserve"> PAGEREF _Toc329724383 \h </w:instrText>
             </w:r>
             <w:r>
               <w:rPr>
@@ -211,7 +214,7 @@
               <w:lang w:eastAsia="en-US"/>
             </w:rPr>
           </w:pPr>
-          <w:hyperlink w:anchor="_Toc328691157" w:history="1">
+          <w:hyperlink w:anchor="_Toc329724384" w:history="1">
             <w:r>
               <w:rPr>
                 <w:rStyle w:val="Hyperlink"/>
@@ -238,7 +241,7 @@
                 <w:noProof/>
                 <w:webHidden/>
               </w:rPr>
-              <w:instrText xml:space="preserve"> PAGEREF _Toc328691157 \h </w:instrText>
+              <w:instrText xml:space="preserve"> PAGEREF _Toc329724384 \h </w:instrText>
             </w:r>
             <w:r>
               <w:rPr>
@@ -280,7 +283,7 @@
               <w:lang w:eastAsia="en-US"/>
             </w:rPr>
           </w:pPr>
-          <w:hyperlink w:anchor="_Toc328691158" w:history="1">
+          <w:hyperlink w:anchor="_Toc329724385" w:history="1">
             <w:r>
               <w:rPr>
                 <w:rStyle w:val="Hyperlink"/>
@@ -307,7 +310,7 @@
                 <w:noProof/>
                 <w:webHidden/>
               </w:rPr>
-              <w:instrText xml:space="preserve"> PAGEREF _Toc328691158 \h </w:instrText>
+              <w:instrText xml:space="preserve"> PAGEREF _Toc329724385 \h </w:instrText>
             </w:r>
             <w:r>
               <w:rPr>
@@ -349,7 +352,7 @@
               <w:lang w:eastAsia="en-US"/>
             </w:rPr>
           </w:pPr>
-          <w:hyperlink w:anchor="_Toc328691159" w:history="1">
+          <w:hyperlink w:anchor="_Toc329724386" w:history="1">
             <w:r>
               <w:rPr>
                 <w:rStyle w:val="Hyperlink"/>
@@ -376,7 +379,7 @@
                 <w:noProof/>
                 <w:webHidden/>
               </w:rPr>
-              <w:instrText xml:space="preserve"> PAGEREF _Toc328691159 \h </w:instrText>
+              <w:instrText xml:space="preserve"> PAGEREF _Toc329724386 \h </w:instrText>
             </w:r>
             <w:r>
               <w:rPr>
@@ -418,7 +421,7 @@
               <w:lang w:eastAsia="en-US"/>
             </w:rPr>
           </w:pPr>
-          <w:hyperlink w:anchor="_Toc328691160" w:history="1">
+          <w:hyperlink w:anchor="_Toc329724387" w:history="1">
             <w:r>
               <w:rPr>
                 <w:rStyle w:val="Hyperlink"/>
@@ -445,7 +448,7 @@
                 <w:noProof/>
                 <w:webHidden/>
               </w:rPr>
-              <w:instrText xml:space="preserve"> PAGEREF _Toc328691160 \h </w:instrText>
+              <w:instrText xml:space="preserve"> PAGEREF _Toc329724387 \h </w:instrText>
             </w:r>
             <w:r>
               <w:rPr>
@@ -487,7 +490,7 @@
               <w:lang w:eastAsia="en-US"/>
             </w:rPr>
           </w:pPr>
-          <w:hyperlink w:anchor="_Toc328691161" w:history="1">
+          <w:hyperlink w:anchor="_Toc329724388" w:history="1">
             <w:r>
               <w:rPr>
                 <w:rStyle w:val="Hyperlink"/>
@@ -514,7 +517,7 @@
                 <w:noProof/>
                 <w:webHidden/>
               </w:rPr>
-              <w:instrText xml:space="preserve"> PAGEREF _Toc328691161 \h </w:instrText>
+              <w:instrText xml:space="preserve"> PAGEREF _Toc329724388 \h </w:instrText>
             </w:r>
             <w:r>
               <w:rPr>
@@ -534,7 +537,7 @@
                 <w:noProof/>
                 <w:webHidden/>
               </w:rPr>
-              <w:t>4</w:t>
+              <w:t>5</w:t>
             </w:r>
             <w:r>
               <w:rPr>
@@ -556,7 +559,7 @@
               <w:lang w:eastAsia="en-US"/>
             </w:rPr>
           </w:pPr>
-          <w:hyperlink w:anchor="_Toc328691162" w:history="1">
+          <w:hyperlink w:anchor="_Toc329724389" w:history="1">
             <w:r>
               <w:rPr>
                 <w:rStyle w:val="Hyperlink"/>
@@ -583,7 +586,7 @@
                 <w:noProof/>
                 <w:webHidden/>
               </w:rPr>
-              <w:instrText xml:space="preserve"> PAGEREF _Toc328691162 \h </w:instrText>
+              <w:instrText xml:space="preserve"> PAGEREF _Toc329724389 \h </w:instrText>
             </w:r>
             <w:r>
               <w:rPr>
@@ -603,7 +606,7 @@
                 <w:noProof/>
                 <w:webHidden/>
               </w:rPr>
-              <w:t>6</w:t>
+              <w:t>7</w:t>
             </w:r>
             <w:r>
               <w:rPr>
@@ -625,7 +628,7 @@
               <w:lang w:eastAsia="en-US"/>
             </w:rPr>
           </w:pPr>
-          <w:hyperlink w:anchor="_Toc328691163" w:history="1">
+          <w:hyperlink w:anchor="_Toc329724390" w:history="1">
             <w:r>
               <w:rPr>
                 <w:rStyle w:val="Hyperlink"/>
@@ -652,7 +655,7 @@
                 <w:noProof/>
                 <w:webHidden/>
               </w:rPr>
-              <w:instrText xml:space="preserve"> PAGEREF _Toc328691163 \h </w:instrText>
+              <w:instrText xml:space="preserve"> PAGEREF _Toc329724390 \h </w:instrText>
             </w:r>
             <w:r>
               <w:rPr>
@@ -672,7 +675,7 @@
                 <w:noProof/>
                 <w:webHidden/>
               </w:rPr>
-              <w:t>6</w:t>
+              <w:t>7</w:t>
             </w:r>
             <w:r>
               <w:rPr>
@@ -694,7 +697,7 @@
               <w:lang w:eastAsia="en-US"/>
             </w:rPr>
           </w:pPr>
-          <w:hyperlink w:anchor="_Toc328691164" w:history="1">
+          <w:hyperlink w:anchor="_Toc329724391" w:history="1">
             <w:r>
               <w:rPr>
                 <w:rStyle w:val="Hyperlink"/>
@@ -721,7 +724,7 @@
                 <w:noProof/>
                 <w:webHidden/>
               </w:rPr>
-              <w:instrText xml:space="preserve"> PAGEREF _Toc328691164 \h </w:instrText>
+              <w:instrText xml:space="preserve"> PAGEREF _Toc329724391 \h </w:instrText>
             </w:r>
             <w:r>
               <w:rPr>
@@ -741,7 +744,7 @@
                 <w:noProof/>
                 <w:webHidden/>
               </w:rPr>
-              <w:t>6</w:t>
+              <w:t>7</w:t>
             </w:r>
             <w:r>
               <w:rPr>
@@ -763,7 +766,7 @@
               <w:lang w:eastAsia="en-US"/>
             </w:rPr>
           </w:pPr>
-          <w:hyperlink w:anchor="_Toc328691165" w:history="1">
+          <w:hyperlink w:anchor="_Toc329724392" w:history="1">
             <w:r>
               <w:rPr>
                 <w:rStyle w:val="Hyperlink"/>
@@ -790,7 +793,7 @@
                 <w:noProof/>
                 <w:webHidden/>
               </w:rPr>
-              <w:instrText xml:space="preserve"> PAGEREF _Toc328691165 \h </w:instrText>
+              <w:instrText xml:space="preserve"> PAGEREF _Toc329724392 \h </w:instrText>
             </w:r>
             <w:r>
               <w:rPr>
@@ -810,7 +813,7 @@
                 <w:noProof/>
                 <w:webHidden/>
               </w:rPr>
-              <w:t>6</w:t>
+              <w:t>7</w:t>
             </w:r>
             <w:r>
               <w:rPr>
@@ -832,7 +835,7 @@
               <w:lang w:eastAsia="en-US"/>
             </w:rPr>
           </w:pPr>
-          <w:hyperlink w:anchor="_Toc328691166" w:history="1">
+          <w:hyperlink w:anchor="_Toc329724393" w:history="1">
             <w:r>
               <w:rPr>
                 <w:rStyle w:val="Hyperlink"/>
@@ -859,7 +862,7 @@
                 <w:noProof/>
                 <w:webHidden/>
               </w:rPr>
-              <w:instrText xml:space="preserve"> PAGEREF _Toc328691166 \h </w:instrText>
+              <w:instrText xml:space="preserve"> PAGEREF _Toc329724393 \h </w:instrText>
             </w:r>
             <w:r>
               <w:rPr>
@@ -879,7 +882,7 @@
                 <w:noProof/>
                 <w:webHidden/>
               </w:rPr>
-              <w:t>7</w:t>
+              <w:t>8</w:t>
             </w:r>
             <w:r>
               <w:rPr>
@@ -901,7 +904,7 @@
               <w:lang w:eastAsia="en-US"/>
             </w:rPr>
           </w:pPr>
-          <w:hyperlink w:anchor="_Toc328691167" w:history="1">
+          <w:hyperlink w:anchor="_Toc329724394" w:history="1">
             <w:r>
               <w:rPr>
                 <w:rStyle w:val="Hyperlink"/>
@@ -928,7 +931,7 @@
                 <w:noProof/>
                 <w:webHidden/>
               </w:rPr>
-              <w:instrText xml:space="preserve"> PAGEREF _Toc328691167 \h </w:instrText>
+              <w:instrText xml:space="preserve"> PAGEREF _Toc329724394 \h </w:instrText>
             </w:r>
             <w:r>
               <w:rPr>
@@ -948,7 +951,7 @@
                 <w:noProof/>
                 <w:webHidden/>
               </w:rPr>
-              <w:t>7</w:t>
+              <w:t>8</w:t>
             </w:r>
             <w:r>
               <w:rPr>
@@ -970,7 +973,7 @@
               <w:lang w:eastAsia="en-US"/>
             </w:rPr>
           </w:pPr>
-          <w:hyperlink w:anchor="_Toc328691168" w:history="1">
+          <w:hyperlink w:anchor="_Toc329724395" w:history="1">
             <w:r>
               <w:rPr>
                 <w:rStyle w:val="Hyperlink"/>
@@ -997,7 +1000,7 @@
                 <w:noProof/>
                 <w:webHidden/>
               </w:rPr>
-              <w:instrText xml:space="preserve"> PAGEREF _Toc328691168 \h </w:instrText>
+              <w:instrText xml:space="preserve"> PAGEREF _Toc329724395 \h </w:instrText>
             </w:r>
             <w:r>
               <w:rPr>
@@ -1017,7 +1020,7 @@
                 <w:noProof/>
                 <w:webHidden/>
               </w:rPr>
-              <w:t>7</w:t>
+              <w:t>8</w:t>
             </w:r>
             <w:r>
               <w:rPr>
@@ -1039,7 +1042,7 @@
               <w:lang w:eastAsia="en-US"/>
             </w:rPr>
           </w:pPr>
-          <w:hyperlink w:anchor="_Toc328691169" w:history="1">
+          <w:hyperlink w:anchor="_Toc329724396" w:history="1">
             <w:r>
               <w:rPr>
                 <w:rStyle w:val="Hyperlink"/>
@@ -1066,7 +1069,7 @@
                 <w:noProof/>
                 <w:webHidden/>
               </w:rPr>
-              <w:instrText xml:space="preserve"> PAGEREF _Toc328691169 \h </w:instrText>
+              <w:instrText xml:space="preserve"> PAGEREF _Toc329724396 \h </w:instrText>
             </w:r>
             <w:r>
               <w:rPr>
@@ -1086,7 +1089,7 @@
                 <w:noProof/>
                 <w:webHidden/>
               </w:rPr>
-              <w:t>8</w:t>
+              <w:t>9</w:t>
             </w:r>
             <w:r>
               <w:rPr>
@@ -1108,7 +1111,7 @@
               <w:lang w:eastAsia="en-US"/>
             </w:rPr>
           </w:pPr>
-          <w:hyperlink w:anchor="_Toc328691170" w:history="1">
+          <w:hyperlink w:anchor="_Toc329724397" w:history="1">
             <w:r>
               <w:rPr>
                 <w:rStyle w:val="Hyperlink"/>
@@ -1135,7 +1138,7 @@
                 <w:noProof/>
                 <w:webHidden/>
               </w:rPr>
-              <w:instrText xml:space="preserve"> PAGEREF _Toc328691170 \h </w:instrText>
+              <w:instrText xml:space="preserve"> PAGEREF _Toc329724397 \h </w:instrText>
             </w:r>
             <w:r>
               <w:rPr>
@@ -1155,7 +1158,7 @@
                 <w:noProof/>
                 <w:webHidden/>
               </w:rPr>
-              <w:t>8</w:t>
+              <w:t>9</w:t>
             </w:r>
             <w:r>
               <w:rPr>
@@ -1177,7 +1180,7 @@
               <w:lang w:eastAsia="en-US"/>
             </w:rPr>
           </w:pPr>
-          <w:hyperlink w:anchor="_Toc328691171" w:history="1">
+          <w:hyperlink w:anchor="_Toc329724398" w:history="1">
             <w:r>
               <w:rPr>
                 <w:rStyle w:val="Hyperlink"/>
@@ -1204,7 +1207,7 @@
                 <w:noProof/>
                 <w:webHidden/>
               </w:rPr>
-              <w:instrText xml:space="preserve"> PAGEREF _Toc328691171 \h </w:instrText>
+              <w:instrText xml:space="preserve"> PAGEREF _Toc329724398 \h </w:instrText>
             </w:r>
             <w:r>
               <w:rPr>
@@ -1224,7 +1227,7 @@
                 <w:noProof/>
                 <w:webHidden/>
               </w:rPr>
-              <w:t>10</w:t>
+              <w:t>11</w:t>
             </w:r>
             <w:r>
               <w:rPr>
@@ -1246,7 +1249,7 @@
               <w:lang w:eastAsia="en-US"/>
             </w:rPr>
           </w:pPr>
-          <w:hyperlink w:anchor="_Toc328691172" w:history="1">
+          <w:hyperlink w:anchor="_Toc329724399" w:history="1">
             <w:r>
               <w:rPr>
                 <w:rStyle w:val="Hyperlink"/>
@@ -1273,7 +1276,7 @@
                 <w:noProof/>
                 <w:webHidden/>
               </w:rPr>
-              <w:instrText xml:space="preserve"> PAGEREF _Toc328691172 \h </w:instrText>
+              <w:instrText xml:space="preserve"> PAGEREF _Toc329724399 \h </w:instrText>
             </w:r>
             <w:r>
               <w:rPr>
@@ -1293,7 +1296,7 @@
                 <w:noProof/>
                 <w:webHidden/>
               </w:rPr>
-              <w:t>10</w:t>
+              <w:t>11</w:t>
             </w:r>
             <w:r>
               <w:rPr>
@@ -1312,7 +1315,7 @@
               <w:lang w:eastAsia="en-US"/>
             </w:rPr>
           </w:pPr>
-          <w:hyperlink w:anchor="_Toc328691173" w:history="1">
+          <w:hyperlink w:anchor="_Toc329724400" w:history="1">
             <w:r>
               <w:rPr>
                 <w:rStyle w:val="Hyperlink"/>
@@ -1335,7 +1338,7 @@
               <w:rPr>
                 <w:webHidden/>
               </w:rPr>
-              <w:instrText xml:space="preserve"> PAGEREF _Toc328691173 \h </w:instrText>
+              <w:instrText xml:space="preserve"> PAGEREF _Toc329724400 \h </w:instrText>
             </w:r>
             <w:r>
               <w:rPr>
@@ -1352,7 +1355,7 @@
               <w:rPr>
                 <w:webHidden/>
               </w:rPr>
-              <w:t>10</w:t>
+              <w:t>11</w:t>
             </w:r>
             <w:r>
               <w:rPr>
@@ -1370,7 +1373,7 @@
               <w:lang w:eastAsia="en-US"/>
             </w:rPr>
           </w:pPr>
-          <w:hyperlink w:anchor="_Toc328691174" w:history="1">
+          <w:hyperlink w:anchor="_Toc329724401" w:history="1">
             <w:r>
               <w:rPr>
                 <w:rStyle w:val="Hyperlink"/>
@@ -1393,7 +1396,7 @@
               <w:rPr>
                 <w:webHidden/>
               </w:rPr>
-              <w:instrText xml:space="preserve"> PAGEREF _Toc328691174 \h </w:instrText>
+              <w:instrText xml:space="preserve"> PAGEREF _Toc329724401 \h </w:instrText>
             </w:r>
             <w:r>
               <w:rPr>
@@ -1410,7 +1413,7 @@
               <w:rPr>
                 <w:webHidden/>
               </w:rPr>
-              <w:t>10</w:t>
+              <w:t>11</w:t>
             </w:r>
             <w:r>
               <w:rPr>
@@ -1428,7 +1431,7 @@
               <w:lang w:eastAsia="en-US"/>
             </w:rPr>
           </w:pPr>
-          <w:hyperlink w:anchor="_Toc328691175" w:history="1">
+          <w:hyperlink w:anchor="_Toc329724402" w:history="1">
             <w:r>
               <w:rPr>
                 <w:rStyle w:val="Hyperlink"/>
@@ -1451,7 +1454,7 @@
               <w:rPr>
                 <w:webHidden/>
               </w:rPr>
-              <w:instrText xml:space="preserve"> PAGEREF _Toc328691175 \h </w:instrText>
+              <w:instrText xml:space="preserve"> PAGEREF _Toc329724402 \h </w:instrText>
             </w:r>
             <w:r>
               <w:rPr>
@@ -1468,7 +1471,7 @@
               <w:rPr>
                 <w:webHidden/>
               </w:rPr>
-              <w:t>10</w:t>
+              <w:t>11</w:t>
             </w:r>
             <w:r>
               <w:rPr>
@@ -1486,7 +1489,7 @@
               <w:lang w:eastAsia="en-US"/>
             </w:rPr>
           </w:pPr>
-          <w:hyperlink w:anchor="_Toc328691176" w:history="1">
+          <w:hyperlink w:anchor="_Toc329724403" w:history="1">
             <w:r>
               <w:rPr>
                 <w:rStyle w:val="Hyperlink"/>
@@ -1509,7 +1512,7 @@
               <w:rPr>
                 <w:webHidden/>
               </w:rPr>
-              <w:instrText xml:space="preserve"> PAGEREF _Toc328691176 \h </w:instrText>
+              <w:instrText xml:space="preserve"> PAGEREF _Toc329724403 \h </w:instrText>
             </w:r>
             <w:r>
               <w:rPr>
@@ -1526,7 +1529,7 @@
               <w:rPr>
                 <w:webHidden/>
               </w:rPr>
-              <w:t>10</w:t>
+              <w:t>11</w:t>
             </w:r>
             <w:r>
               <w:rPr>
@@ -1544,7 +1547,7 @@
               <w:lang w:eastAsia="en-US"/>
             </w:rPr>
           </w:pPr>
-          <w:hyperlink w:anchor="_Toc328691177" w:history="1">
+          <w:hyperlink w:anchor="_Toc329724404" w:history="1">
             <w:r>
               <w:rPr>
                 <w:rStyle w:val="Hyperlink"/>
@@ -1567,7 +1570,7 @@
               <w:rPr>
                 <w:webHidden/>
               </w:rPr>
-              <w:instrText xml:space="preserve"> PAGEREF _Toc328691177 \h </w:instrText>
+              <w:instrText xml:space="preserve"> PAGEREF _Toc329724404 \h </w:instrText>
             </w:r>
             <w:r>
               <w:rPr>
@@ -1584,7 +1587,7 @@
               <w:rPr>
                 <w:webHidden/>
               </w:rPr>
-              <w:t>11</w:t>
+              <w:t>12</w:t>
             </w:r>
             <w:r>
               <w:rPr>
@@ -1605,7 +1608,7 @@
               <w:lang w:eastAsia="en-US"/>
             </w:rPr>
           </w:pPr>
-          <w:hyperlink w:anchor="_Toc328691178" w:history="1">
+          <w:hyperlink w:anchor="_Toc329724405" w:history="1">
             <w:r>
               <w:rPr>
                 <w:rStyle w:val="Hyperlink"/>
@@ -1632,7 +1635,7 @@
                 <w:noProof/>
                 <w:webHidden/>
               </w:rPr>
-              <w:instrText xml:space="preserve"> PAGEREF _Toc328691178 \h </w:instrText>
+              <w:instrText xml:space="preserve"> PAGEREF _Toc329724405 \h </w:instrText>
             </w:r>
             <w:r>
               <w:rPr>
@@ -1652,7 +1655,7 @@
                 <w:noProof/>
                 <w:webHidden/>
               </w:rPr>
-              <w:t>11</w:t>
+              <w:t>12</w:t>
             </w:r>
             <w:r>
               <w:rPr>
@@ -1671,7 +1674,7 @@
               <w:lang w:eastAsia="en-US"/>
             </w:rPr>
           </w:pPr>
-          <w:hyperlink w:anchor="_Toc328691179" w:history="1">
+          <w:hyperlink w:anchor="_Toc329724406" w:history="1">
             <w:r>
               <w:rPr>
                 <w:rStyle w:val="Hyperlink"/>
@@ -1694,7 +1697,7 @@
               <w:rPr>
                 <w:webHidden/>
               </w:rPr>
-              <w:instrText xml:space="preserve"> PAGEREF _Toc328691179 \h </w:instrText>
+              <w:instrText xml:space="preserve"> PAGEREF _Toc329724406 \h </w:instrText>
             </w:r>
             <w:r>
               <w:rPr>
@@ -1711,7 +1714,7 @@
               <w:rPr>
                 <w:webHidden/>
               </w:rPr>
-              <w:t>11</w:t>
+              <w:t>12</w:t>
             </w:r>
             <w:r>
               <w:rPr>
@@ -1729,7 +1732,7 @@
               <w:lang w:eastAsia="en-US"/>
             </w:rPr>
           </w:pPr>
-          <w:hyperlink w:anchor="_Toc328691180" w:history="1">
+          <w:hyperlink w:anchor="_Toc329724407" w:history="1">
             <w:r>
               <w:rPr>
                 <w:rStyle w:val="Hyperlink"/>
@@ -1752,7 +1755,7 @@
               <w:rPr>
                 <w:webHidden/>
               </w:rPr>
-              <w:instrText xml:space="preserve"> PAGEREF _Toc328691180 \h </w:instrText>
+              <w:instrText xml:space="preserve"> PAGEREF _Toc329724407 \h </w:instrText>
             </w:r>
             <w:r>
               <w:rPr>
@@ -1769,7 +1772,7 @@
               <w:rPr>
                 <w:webHidden/>
               </w:rPr>
-              <w:t>12</w:t>
+              <w:t>13</w:t>
             </w:r>
             <w:r>
               <w:rPr>
@@ -1787,7 +1790,7 @@
               <w:lang w:eastAsia="en-US"/>
             </w:rPr>
           </w:pPr>
-          <w:hyperlink w:anchor="_Toc328691181" w:history="1">
+          <w:hyperlink w:anchor="_Toc329724408" w:history="1">
             <w:r>
               <w:rPr>
                 <w:rStyle w:val="Hyperlink"/>
@@ -1810,7 +1813,7 @@
               <w:rPr>
                 <w:webHidden/>
               </w:rPr>
-              <w:instrText xml:space="preserve"> PAGEREF _Toc328691181 \h </w:instrText>
+              <w:instrText xml:space="preserve"> PAGEREF _Toc329724408 \h </w:instrText>
             </w:r>
             <w:r>
               <w:rPr>
@@ -1827,7 +1830,7 @@
               <w:rPr>
                 <w:webHidden/>
               </w:rPr>
-              <w:t>12</w:t>
+              <w:t>13</w:t>
             </w:r>
             <w:r>
               <w:rPr>
@@ -1845,7 +1848,7 @@
               <w:lang w:eastAsia="en-US"/>
             </w:rPr>
           </w:pPr>
-          <w:hyperlink w:anchor="_Toc328691182" w:history="1">
+          <w:hyperlink w:anchor="_Toc329724409" w:history="1">
             <w:r>
               <w:rPr>
                 <w:rStyle w:val="Hyperlink"/>
@@ -1868,7 +1871,7 @@
               <w:rPr>
                 <w:webHidden/>
               </w:rPr>
-              <w:instrText xml:space="preserve"> PAGEREF _Toc328691182 \h </w:instrText>
+              <w:instrText xml:space="preserve"> PAGEREF _Toc329724409 \h </w:instrText>
             </w:r>
             <w:r>
               <w:rPr>
@@ -1885,7 +1888,7 @@
               <w:rPr>
                 <w:webHidden/>
               </w:rPr>
-              <w:t>12</w:t>
+              <w:t>13</w:t>
             </w:r>
             <w:r>
               <w:rPr>
@@ -1906,7 +1909,7 @@
               <w:lang w:eastAsia="en-US"/>
             </w:rPr>
           </w:pPr>
-          <w:hyperlink w:anchor="_Toc328691183" w:history="1">
+          <w:hyperlink w:anchor="_Toc329724410" w:history="1">
             <w:r>
               <w:rPr>
                 <w:rStyle w:val="Hyperlink"/>
@@ -1933,7 +1936,7 @@
                 <w:noProof/>
                 <w:webHidden/>
               </w:rPr>
-              <w:instrText xml:space="preserve"> PAGEREF _Toc328691183 \h </w:instrText>
+              <w:instrText xml:space="preserve"> PAGEREF _Toc329724410 \h </w:instrText>
             </w:r>
             <w:r>
               <w:rPr>
@@ -1953,7 +1956,7 @@
                 <w:noProof/>
                 <w:webHidden/>
               </w:rPr>
-              <w:t>13</w:t>
+              <w:t>14</w:t>
             </w:r>
             <w:r>
               <w:rPr>
@@ -1972,7 +1975,7 @@
               <w:lang w:eastAsia="en-US"/>
             </w:rPr>
           </w:pPr>
-          <w:hyperlink w:anchor="_Toc328691184" w:history="1">
+          <w:hyperlink w:anchor="_Toc329724411" w:history="1">
             <w:r>
               <w:rPr>
                 <w:rStyle w:val="Hyperlink"/>
@@ -1995,7 +1998,7 @@
               <w:rPr>
                 <w:webHidden/>
               </w:rPr>
-              <w:instrText xml:space="preserve"> PAGEREF _Toc328691184 \h </w:instrText>
+              <w:instrText xml:space="preserve"> PAGEREF _Toc329724411 \h </w:instrText>
             </w:r>
             <w:r>
               <w:rPr>
@@ -2012,7 +2015,7 @@
               <w:rPr>
                 <w:webHidden/>
               </w:rPr>
-              <w:t>13</w:t>
+              <w:t>14</w:t>
             </w:r>
             <w:r>
               <w:rPr>
@@ -2030,7 +2033,7 @@
               <w:lang w:eastAsia="en-US"/>
             </w:rPr>
           </w:pPr>
-          <w:hyperlink w:anchor="_Toc328691185" w:history="1">
+          <w:hyperlink w:anchor="_Toc329724412" w:history="1">
             <w:r>
               <w:rPr>
                 <w:rStyle w:val="Hyperlink"/>
@@ -2053,7 +2056,7 @@
               <w:rPr>
                 <w:webHidden/>
               </w:rPr>
-              <w:instrText xml:space="preserve"> PAGEREF _Toc328691185 \h </w:instrText>
+              <w:instrText xml:space="preserve"> PAGEREF _Toc329724412 \h </w:instrText>
             </w:r>
             <w:r>
               <w:rPr>
@@ -2070,7 +2073,7 @@
               <w:rPr>
                 <w:webHidden/>
               </w:rPr>
-              <w:t>13</w:t>
+              <w:t>14</w:t>
             </w:r>
             <w:r>
               <w:rPr>
@@ -2088,7 +2091,7 @@
               <w:lang w:eastAsia="en-US"/>
             </w:rPr>
           </w:pPr>
-          <w:hyperlink w:anchor="_Toc328691186" w:history="1">
+          <w:hyperlink w:anchor="_Toc329724413" w:history="1">
             <w:r>
               <w:rPr>
                 <w:rStyle w:val="Hyperlink"/>
@@ -2111,7 +2114,7 @@
               <w:rPr>
                 <w:webHidden/>
               </w:rPr>
-              <w:instrText xml:space="preserve"> PAGEREF _Toc328691186 \h </w:instrText>
+              <w:instrText xml:space="preserve"> PAGEREF _Toc329724413 \h </w:instrText>
             </w:r>
             <w:r>
               <w:rPr>
@@ -2128,7 +2131,7 @@
               <w:rPr>
                 <w:webHidden/>
               </w:rPr>
-              <w:t>14</w:t>
+              <w:t>15</w:t>
             </w:r>
             <w:r>
               <w:rPr>
@@ -2146,7 +2149,7 @@
               <w:lang w:eastAsia="en-US"/>
             </w:rPr>
           </w:pPr>
-          <w:hyperlink w:anchor="_Toc328691187" w:history="1">
+          <w:hyperlink w:anchor="_Toc329724414" w:history="1">
             <w:r>
               <w:rPr>
                 <w:rStyle w:val="Hyperlink"/>
@@ -2169,7 +2172,7 @@
               <w:rPr>
                 <w:webHidden/>
               </w:rPr>
-              <w:instrText xml:space="preserve"> PAGEREF _Toc328691187 \h </w:instrText>
+              <w:instrText xml:space="preserve"> PAGEREF _Toc329724414 \h </w:instrText>
             </w:r>
             <w:r>
               <w:rPr>
@@ -2186,7 +2189,7 @@
               <w:rPr>
                 <w:webHidden/>
               </w:rPr>
-              <w:t>14</w:t>
+              <w:t>15</w:t>
             </w:r>
             <w:r>
               <w:rPr>
@@ -2204,7 +2207,7 @@
               <w:lang w:eastAsia="en-US"/>
             </w:rPr>
           </w:pPr>
-          <w:hyperlink w:anchor="_Toc328691188" w:history="1">
+          <w:hyperlink w:anchor="_Toc329724415" w:history="1">
             <w:r>
               <w:rPr>
                 <w:rStyle w:val="Hyperlink"/>
@@ -2227,7 +2230,7 @@
               <w:rPr>
                 <w:webHidden/>
               </w:rPr>
-              <w:instrText xml:space="preserve"> PAGEREF _Toc328691188 \h </w:instrText>
+              <w:instrText xml:space="preserve"> PAGEREF _Toc329724415 \h </w:instrText>
             </w:r>
             <w:r>
               <w:rPr>
@@ -2244,7 +2247,7 @@
               <w:rPr>
                 <w:webHidden/>
               </w:rPr>
-              <w:t>14</w:t>
+              <w:t>15</w:t>
             </w:r>
             <w:r>
               <w:rPr>
@@ -2265,7 +2268,7 @@
               <w:lang w:eastAsia="en-US"/>
             </w:rPr>
           </w:pPr>
-          <w:hyperlink w:anchor="_Toc328691189" w:history="1">
+          <w:hyperlink w:anchor="_Toc329724416" w:history="1">
             <w:r>
               <w:rPr>
                 <w:rStyle w:val="Hyperlink"/>
@@ -2292,7 +2295,7 @@
                 <w:noProof/>
                 <w:webHidden/>
               </w:rPr>
-              <w:instrText xml:space="preserve"> PAGEREF _Toc328691189 \h </w:instrText>
+              <w:instrText xml:space="preserve"> PAGEREF _Toc329724416 \h </w:instrText>
             </w:r>
             <w:r>
               <w:rPr>
@@ -2312,7 +2315,7 @@
                 <w:noProof/>
                 <w:webHidden/>
               </w:rPr>
-              <w:t>14</w:t>
+              <w:t>15</w:t>
             </w:r>
             <w:r>
               <w:rPr>
@@ -2331,7 +2334,7 @@
               <w:lang w:eastAsia="en-US"/>
             </w:rPr>
           </w:pPr>
-          <w:hyperlink w:anchor="_Toc328691190" w:history="1">
+          <w:hyperlink w:anchor="_Toc329724417" w:history="1">
             <w:r>
               <w:rPr>
                 <w:rStyle w:val="Hyperlink"/>
@@ -2354,7 +2357,7 @@
               <w:rPr>
                 <w:webHidden/>
               </w:rPr>
-              <w:instrText xml:space="preserve"> PAGEREF _Toc328691190 \h </w:instrText>
+              <w:instrText xml:space="preserve"> PAGEREF _Toc329724417 \h </w:instrText>
             </w:r>
             <w:r>
               <w:rPr>
@@ -2371,7 +2374,7 @@
               <w:rPr>
                 <w:webHidden/>
               </w:rPr>
-              <w:t>14</w:t>
+              <w:t>15</w:t>
             </w:r>
             <w:r>
               <w:rPr>
@@ -2389,7 +2392,7 @@
               <w:lang w:eastAsia="en-US"/>
             </w:rPr>
           </w:pPr>
-          <w:hyperlink w:anchor="_Toc328691191" w:history="1">
+          <w:hyperlink w:anchor="_Toc329724418" w:history="1">
             <w:r>
               <w:rPr>
                 <w:rStyle w:val="Hyperlink"/>
@@ -2412,7 +2415,7 @@
               <w:rPr>
                 <w:webHidden/>
               </w:rPr>
-              <w:instrText xml:space="preserve"> PAGEREF _Toc328691191 \h </w:instrText>
+              <w:instrText xml:space="preserve"> PAGEREF _Toc329724418 \h </w:instrText>
             </w:r>
             <w:r>
               <w:rPr>
@@ -2429,7 +2432,7 @@
               <w:rPr>
                 <w:webHidden/>
               </w:rPr>
-              <w:t>14</w:t>
+              <w:t>15</w:t>
             </w:r>
             <w:r>
               <w:rPr>
@@ -2447,7 +2450,7 @@
               <w:lang w:eastAsia="en-US"/>
             </w:rPr>
           </w:pPr>
-          <w:hyperlink w:anchor="_Toc328691192" w:history="1">
+          <w:hyperlink w:anchor="_Toc329724419" w:history="1">
             <w:r>
               <w:rPr>
                 <w:rStyle w:val="Hyperlink"/>
@@ -2470,7 +2473,7 @@
               <w:rPr>
                 <w:webHidden/>
               </w:rPr>
-              <w:instrText xml:space="preserve"> PAGEREF _Toc328691192 \h </w:instrText>
+              <w:instrText xml:space="preserve"> PAGEREF _Toc329724419 \h </w:instrText>
             </w:r>
             <w:r>
               <w:rPr>
@@ -2487,7 +2490,7 @@
               <w:rPr>
                 <w:webHidden/>
               </w:rPr>
-              <w:t>14</w:t>
+              <w:t>15</w:t>
             </w:r>
             <w:r>
               <w:rPr>
@@ -2505,7 +2508,7 @@
               <w:lang w:eastAsia="en-US"/>
             </w:rPr>
           </w:pPr>
-          <w:hyperlink w:anchor="_Toc328691193" w:history="1">
+          <w:hyperlink w:anchor="_Toc329724420" w:history="1">
             <w:r>
               <w:rPr>
                 <w:rStyle w:val="Hyperlink"/>
@@ -2528,7 +2531,7 @@
               <w:rPr>
                 <w:webHidden/>
               </w:rPr>
-              <w:instrText xml:space="preserve"> PAGEREF _Toc328691193 \h </w:instrText>
+              <w:instrText xml:space="preserve"> PAGEREF _Toc329724420 \h </w:instrText>
             </w:r>
             <w:r>
               <w:rPr>
@@ -2545,7 +2548,7 @@
               <w:rPr>
                 <w:webHidden/>
               </w:rPr>
-              <w:t>14</w:t>
+              <w:t>15</w:t>
             </w:r>
             <w:r>
               <w:rPr>
@@ -2563,7 +2566,7 @@
               <w:lang w:eastAsia="en-US"/>
             </w:rPr>
           </w:pPr>
-          <w:hyperlink w:anchor="_Toc328691194" w:history="1">
+          <w:hyperlink w:anchor="_Toc329724421" w:history="1">
             <w:r>
               <w:rPr>
                 <w:rStyle w:val="Hyperlink"/>
@@ -2586,7 +2589,7 @@
               <w:rPr>
                 <w:webHidden/>
               </w:rPr>
-              <w:instrText xml:space="preserve"> PAGEREF _Toc328691194 \h </w:instrText>
+              <w:instrText xml:space="preserve"> PAGEREF _Toc329724421 \h </w:instrText>
             </w:r>
             <w:r>
               <w:rPr>
@@ -2603,7 +2606,7 @@
               <w:rPr>
                 <w:webHidden/>
               </w:rPr>
-              <w:t>15</w:t>
+              <w:t>16</w:t>
             </w:r>
             <w:r>
               <w:rPr>
@@ -2624,7 +2627,7 @@
               <w:lang w:eastAsia="en-US"/>
             </w:rPr>
           </w:pPr>
-          <w:hyperlink w:anchor="_Toc328691195" w:history="1">
+          <w:hyperlink w:anchor="_Toc329724422" w:history="1">
             <w:r>
               <w:rPr>
                 <w:rStyle w:val="Hyperlink"/>
@@ -2651,7 +2654,7 @@
                 <w:noProof/>
                 <w:webHidden/>
               </w:rPr>
-              <w:instrText xml:space="preserve"> PAGEREF _Toc328691195 \h </w:instrText>
+              <w:instrText xml:space="preserve"> PAGEREF _Toc329724422 \h </w:instrText>
             </w:r>
             <w:r>
               <w:rPr>
@@ -2671,7 +2674,7 @@
                 <w:noProof/>
                 <w:webHidden/>
               </w:rPr>
-              <w:t>15</w:t>
+              <w:t>16</w:t>
             </w:r>
             <w:r>
               <w:rPr>
@@ -2690,7 +2693,7 @@
               <w:lang w:eastAsia="en-US"/>
             </w:rPr>
           </w:pPr>
-          <w:hyperlink w:anchor="_Toc328691196" w:history="1">
+          <w:hyperlink w:anchor="_Toc329724423" w:history="1">
             <w:r>
               <w:rPr>
                 <w:rStyle w:val="Hyperlink"/>
@@ -2713,7 +2716,7 @@
               <w:rPr>
                 <w:webHidden/>
               </w:rPr>
-              <w:instrText xml:space="preserve"> PAGEREF _Toc328691196 \h </w:instrText>
+              <w:instrText xml:space="preserve"> PAGEREF _Toc329724423 \h </w:instrText>
             </w:r>
             <w:r>
               <w:rPr>
@@ -2730,7 +2733,7 @@
               <w:rPr>
                 <w:webHidden/>
               </w:rPr>
-              <w:t>15</w:t>
+              <w:t>16</w:t>
             </w:r>
             <w:r>
               <w:rPr>
@@ -2748,7 +2751,7 @@
               <w:lang w:eastAsia="en-US"/>
             </w:rPr>
           </w:pPr>
-          <w:hyperlink w:anchor="_Toc328691197" w:history="1">
+          <w:hyperlink w:anchor="_Toc329724424" w:history="1">
             <w:r>
               <w:rPr>
                 <w:rStyle w:val="Hyperlink"/>
@@ -2771,7 +2774,7 @@
               <w:rPr>
                 <w:webHidden/>
               </w:rPr>
-              <w:instrText xml:space="preserve"> PAGEREF _Toc328691197 \h </w:instrText>
+              <w:instrText xml:space="preserve"> PAGEREF _Toc329724424 \h </w:instrText>
             </w:r>
             <w:r>
               <w:rPr>
@@ -2788,7 +2791,7 @@
               <w:rPr>
                 <w:webHidden/>
               </w:rPr>
-              <w:t>15</w:t>
+              <w:t>16</w:t>
             </w:r>
             <w:r>
               <w:rPr>
@@ -2806,7 +2809,7 @@
               <w:lang w:eastAsia="en-US"/>
             </w:rPr>
           </w:pPr>
-          <w:hyperlink w:anchor="_Toc328691198" w:history="1">
+          <w:hyperlink w:anchor="_Toc329724425" w:history="1">
             <w:r>
               <w:rPr>
                 <w:rStyle w:val="Hyperlink"/>
@@ -2829,7 +2832,7 @@
               <w:rPr>
                 <w:webHidden/>
               </w:rPr>
-              <w:instrText xml:space="preserve"> PAGEREF _Toc328691198 \h </w:instrText>
+              <w:instrText xml:space="preserve"> PAGEREF _Toc329724425 \h </w:instrText>
             </w:r>
             <w:r>
               <w:rPr>
@@ -2846,7 +2849,7 @@
               <w:rPr>
                 <w:webHidden/>
               </w:rPr>
-              <w:t>15</w:t>
+              <w:t>16</w:t>
             </w:r>
             <w:r>
               <w:rPr>
@@ -2864,7 +2867,7 @@
               <w:lang w:eastAsia="en-US"/>
             </w:rPr>
           </w:pPr>
-          <w:hyperlink w:anchor="_Toc328691199" w:history="1">
+          <w:hyperlink w:anchor="_Toc329724426" w:history="1">
             <w:r>
               <w:rPr>
                 <w:rStyle w:val="Hyperlink"/>
@@ -2887,7 +2890,7 @@
               <w:rPr>
                 <w:webHidden/>
               </w:rPr>
-              <w:instrText xml:space="preserve"> PAGEREF _Toc328691199 \h </w:instrText>
+              <w:instrText xml:space="preserve"> PAGEREF _Toc329724426 \h </w:instrText>
             </w:r>
             <w:r>
               <w:rPr>
@@ -2904,7 +2907,482 @@
               <w:rPr>
                 <w:webHidden/>
               </w:rPr>
-              <w:t>15</w:t>
+              <w:t>16</w:t>
+            </w:r>
+            <w:r>
+              <w:rPr>
+                <w:webHidden/>
+              </w:rPr>
+              <w:fldChar w:fldCharType="end"/>
+            </w:r>
+          </w:hyperlink>
+        </w:p>
+        <w:p>
+          <w:pPr>
+            <w:pStyle w:val="TOC1"/>
+            <w:tabs>
+              <w:tab w:val="right" w:leader="dot" w:pos="8828"/>
+            </w:tabs>
+            <w:rPr>
+              <w:noProof/>
+              <w:lang w:eastAsia="en-US"/>
+            </w:rPr>
+          </w:pPr>
+          <w:hyperlink w:anchor="_Toc329724427" w:history="1">
+            <w:r>
+              <w:rPr>
+                <w:rStyle w:val="Hyperlink"/>
+                <w:noProof/>
+              </w:rPr>
+              <w:t>Appendix A: Particular traps.</w:t>
+            </w:r>
+            <w:r>
+              <w:rPr>
+                <w:noProof/>
+                <w:webHidden/>
+              </w:rPr>
+              <w:tab/>
+            </w:r>
+            <w:r>
+              <w:rPr>
+                <w:noProof/>
+                <w:webHidden/>
+              </w:rPr>
+              <w:fldChar w:fldCharType="begin"/>
+            </w:r>
+            <w:r>
+              <w:rPr>
+                <w:noProof/>
+                <w:webHidden/>
+              </w:rPr>
+              <w:instrText xml:space="preserve"> PAGEREF _Toc329724427 \h </w:instrText>
+            </w:r>
+            <w:r>
+              <w:rPr>
+                <w:noProof/>
+                <w:webHidden/>
+              </w:rPr>
+            </w:r>
+            <w:r>
+              <w:rPr>
+                <w:noProof/>
+                <w:webHidden/>
+              </w:rPr>
+              <w:fldChar w:fldCharType="separate"/>
+            </w:r>
+            <w:r>
+              <w:rPr>
+                <w:noProof/>
+                <w:webHidden/>
+              </w:rPr>
+              <w:t>17</w:t>
+            </w:r>
+            <w:r>
+              <w:rPr>
+                <w:noProof/>
+                <w:webHidden/>
+              </w:rPr>
+              <w:fldChar w:fldCharType="end"/>
+            </w:r>
+          </w:hyperlink>
+        </w:p>
+        <w:p>
+          <w:pPr>
+            <w:pStyle w:val="TOC3"/>
+            <w:rPr>
+              <w:b w:val="0"/>
+              <w:lang w:eastAsia="en-US"/>
+            </w:rPr>
+          </w:pPr>
+          <w:hyperlink w:anchor="_Toc329724428" w:history="1">
+            <w:r>
+              <w:rPr>
+                <w:rStyle w:val="Hyperlink"/>
+              </w:rPr>
+              <w:t>Pendulums</w:t>
+            </w:r>
+            <w:r>
+              <w:rPr>
+                <w:webHidden/>
+              </w:rPr>
+              <w:tab/>
+            </w:r>
+            <w:r>
+              <w:rPr>
+                <w:webHidden/>
+              </w:rPr>
+              <w:fldChar w:fldCharType="begin"/>
+            </w:r>
+            <w:r>
+              <w:rPr>
+                <w:webHidden/>
+              </w:rPr>
+              <w:instrText xml:space="preserve"> PAGEREF _Toc329724428 \h </w:instrText>
+            </w:r>
+            <w:r>
+              <w:rPr>
+                <w:webHidden/>
+              </w:rPr>
+            </w:r>
+            <w:r>
+              <w:rPr>
+                <w:webHidden/>
+              </w:rPr>
+              <w:fldChar w:fldCharType="separate"/>
+            </w:r>
+            <w:r>
+              <w:rPr>
+                <w:webHidden/>
+              </w:rPr>
+              <w:t>17</w:t>
+            </w:r>
+            <w:r>
+              <w:rPr>
+                <w:webHidden/>
+              </w:rPr>
+              <w:fldChar w:fldCharType="end"/>
+            </w:r>
+          </w:hyperlink>
+        </w:p>
+        <w:p>
+          <w:pPr>
+            <w:pStyle w:val="TOC3"/>
+            <w:rPr>
+              <w:b w:val="0"/>
+              <w:lang w:eastAsia="en-US"/>
+            </w:rPr>
+          </w:pPr>
+          <w:hyperlink w:anchor="_Toc329724429" w:history="1">
+            <w:r>
+              <w:rPr>
+                <w:rStyle w:val="Hyperlink"/>
+              </w:rPr>
+              <w:t>Trap Doors</w:t>
+            </w:r>
+            <w:r>
+              <w:rPr>
+                <w:webHidden/>
+              </w:rPr>
+              <w:tab/>
+            </w:r>
+            <w:r>
+              <w:rPr>
+                <w:webHidden/>
+              </w:rPr>
+              <w:fldChar w:fldCharType="begin"/>
+            </w:r>
+            <w:r>
+              <w:rPr>
+                <w:webHidden/>
+              </w:rPr>
+              <w:instrText xml:space="preserve"> PAGEREF _Toc329724429 \h </w:instrText>
+            </w:r>
+            <w:r>
+              <w:rPr>
+                <w:webHidden/>
+              </w:rPr>
+            </w:r>
+            <w:r>
+              <w:rPr>
+                <w:webHidden/>
+              </w:rPr>
+              <w:fldChar w:fldCharType="separate"/>
+            </w:r>
+            <w:r>
+              <w:rPr>
+                <w:webHidden/>
+              </w:rPr>
+              <w:t>17</w:t>
+            </w:r>
+            <w:r>
+              <w:rPr>
+                <w:webHidden/>
+              </w:rPr>
+              <w:fldChar w:fldCharType="end"/>
+            </w:r>
+          </w:hyperlink>
+        </w:p>
+        <w:p>
+          <w:pPr>
+            <w:pStyle w:val="TOC3"/>
+            <w:rPr>
+              <w:b w:val="0"/>
+              <w:lang w:eastAsia="en-US"/>
+            </w:rPr>
+          </w:pPr>
+          <w:hyperlink w:anchor="_Toc329724430" w:history="1">
+            <w:r>
+              <w:rPr>
+                <w:rStyle w:val="Hyperlink"/>
+              </w:rPr>
+              <w:t>Spikes</w:t>
+            </w:r>
+            <w:r>
+              <w:rPr>
+                <w:webHidden/>
+              </w:rPr>
+              <w:tab/>
+            </w:r>
+            <w:r>
+              <w:rPr>
+                <w:webHidden/>
+              </w:rPr>
+              <w:fldChar w:fldCharType="begin"/>
+            </w:r>
+            <w:r>
+              <w:rPr>
+                <w:webHidden/>
+              </w:rPr>
+              <w:instrText xml:space="preserve"> PAGEREF _Toc329724430 \h </w:instrText>
+            </w:r>
+            <w:r>
+              <w:rPr>
+                <w:webHidden/>
+              </w:rPr>
+            </w:r>
+            <w:r>
+              <w:rPr>
+                <w:webHidden/>
+              </w:rPr>
+              <w:fldChar w:fldCharType="separate"/>
+            </w:r>
+            <w:r>
+              <w:rPr>
+                <w:webHidden/>
+              </w:rPr>
+              <w:t>17</w:t>
+            </w:r>
+            <w:r>
+              <w:rPr>
+                <w:webHidden/>
+              </w:rPr>
+              <w:fldChar w:fldCharType="end"/>
+            </w:r>
+          </w:hyperlink>
+        </w:p>
+        <w:p>
+          <w:pPr>
+            <w:pStyle w:val="TOC3"/>
+            <w:rPr>
+              <w:b w:val="0"/>
+              <w:lang w:eastAsia="en-US"/>
+            </w:rPr>
+          </w:pPr>
+          <w:hyperlink w:anchor="_Toc329724431" w:history="1">
+            <w:r>
+              <w:rPr>
+                <w:rStyle w:val="Hyperlink"/>
+              </w:rPr>
+              <w:t>Moving walls</w:t>
+            </w:r>
+            <w:r>
+              <w:rPr>
+                <w:webHidden/>
+              </w:rPr>
+              <w:tab/>
+            </w:r>
+            <w:r>
+              <w:rPr>
+                <w:webHidden/>
+              </w:rPr>
+              <w:fldChar w:fldCharType="begin"/>
+            </w:r>
+            <w:r>
+              <w:rPr>
+                <w:webHidden/>
+              </w:rPr>
+              <w:instrText xml:space="preserve"> PAGEREF _Toc329724431 \h </w:instrText>
+            </w:r>
+            <w:r>
+              <w:rPr>
+                <w:webHidden/>
+              </w:rPr>
+            </w:r>
+            <w:r>
+              <w:rPr>
+                <w:webHidden/>
+              </w:rPr>
+              <w:fldChar w:fldCharType="separate"/>
+            </w:r>
+            <w:r>
+              <w:rPr>
+                <w:webHidden/>
+              </w:rPr>
+              <w:t>18</w:t>
+            </w:r>
+            <w:r>
+              <w:rPr>
+                <w:webHidden/>
+              </w:rPr>
+              <w:fldChar w:fldCharType="end"/>
+            </w:r>
+          </w:hyperlink>
+        </w:p>
+        <w:p>
+          <w:pPr>
+            <w:pStyle w:val="TOC3"/>
+            <w:rPr>
+              <w:b w:val="0"/>
+              <w:lang w:eastAsia="en-US"/>
+            </w:rPr>
+          </w:pPr>
+          <w:hyperlink w:anchor="_Toc329724432" w:history="1">
+            <w:r>
+              <w:rPr>
+                <w:rStyle w:val="Hyperlink"/>
+              </w:rPr>
+              <w:t>Laser Grids</w:t>
+            </w:r>
+            <w:r>
+              <w:rPr>
+                <w:webHidden/>
+              </w:rPr>
+              <w:tab/>
+            </w:r>
+            <w:r>
+              <w:rPr>
+                <w:webHidden/>
+              </w:rPr>
+              <w:fldChar w:fldCharType="begin"/>
+            </w:r>
+            <w:r>
+              <w:rPr>
+                <w:webHidden/>
+              </w:rPr>
+              <w:instrText xml:space="preserve"> PAGEREF _Toc329724432 \h </w:instrText>
+            </w:r>
+            <w:r>
+              <w:rPr>
+                <w:webHidden/>
+              </w:rPr>
+            </w:r>
+            <w:r>
+              <w:rPr>
+                <w:webHidden/>
+              </w:rPr>
+              <w:fldChar w:fldCharType="separate"/>
+            </w:r>
+            <w:r>
+              <w:rPr>
+                <w:webHidden/>
+              </w:rPr>
+              <w:t>18</w:t>
+            </w:r>
+            <w:r>
+              <w:rPr>
+                <w:webHidden/>
+              </w:rPr>
+              <w:fldChar w:fldCharType="end"/>
+            </w:r>
+          </w:hyperlink>
+        </w:p>
+        <w:p>
+          <w:pPr>
+            <w:pStyle w:val="TOC3"/>
+            <w:rPr>
+              <w:b w:val="0"/>
+              <w:lang w:eastAsia="en-US"/>
+            </w:rPr>
+          </w:pPr>
+          <w:hyperlink w:anchor="_Toc329724433" w:history="1">
+            <w:r>
+              <w:rPr>
+                <w:rStyle w:val="Hyperlink"/>
+              </w:rPr>
+              <w:t>Robots</w:t>
+            </w:r>
+            <w:r>
+              <w:rPr>
+                <w:webHidden/>
+              </w:rPr>
+              <w:tab/>
+            </w:r>
+            <w:r>
+              <w:rPr>
+                <w:webHidden/>
+              </w:rPr>
+              <w:fldChar w:fldCharType="begin"/>
+            </w:r>
+            <w:r>
+              <w:rPr>
+                <w:webHidden/>
+              </w:rPr>
+              <w:instrText xml:space="preserve"> PAGEREF _Toc329724433 \h </w:instrText>
+            </w:r>
+            <w:r>
+              <w:rPr>
+                <w:webHidden/>
+              </w:rPr>
+            </w:r>
+            <w:r>
+              <w:rPr>
+                <w:webHidden/>
+              </w:rPr>
+              <w:fldChar w:fldCharType="separate"/>
+            </w:r>
+            <w:r>
+              <w:rPr>
+                <w:webHidden/>
+              </w:rPr>
+              <w:t>18</w:t>
+            </w:r>
+            <w:r>
+              <w:rPr>
+                <w:webHidden/>
+              </w:rPr>
+              <w:fldChar w:fldCharType="end"/>
+            </w:r>
+          </w:hyperlink>
+        </w:p>
+        <w:p>
+          <w:pPr>
+            <w:pStyle w:val="TOC3"/>
+            <w:rPr>
+              <w:b w:val="0"/>
+              <w:lang w:eastAsia="en-US"/>
+            </w:rPr>
+          </w:pPr>
+          <w:hyperlink w:anchor="_Toc329724434" w:history="1">
+            <w:r>
+              <w:rPr>
+                <w:rStyle w:val="Hyperlink"/>
+              </w:rPr>
+              <w:t>Turrets</w:t>
+            </w:r>
+            <w:r>
+              <w:rPr>
+                <w:webHidden/>
+              </w:rPr>
+              <w:tab/>
+            </w:r>
+            <w:r>
+              <w:rPr>
+                <w:webHidden/>
+              </w:rPr>
+              <w:fldChar w:fldCharType="begin"/>
+            </w:r>
+            <w:r>
+              <w:rPr>
+                <w:webHidden/>
+              </w:rPr>
+              <w:instrText xml:space="preserve"> PAGEREF _Toc329724434 \h </w:instrText>
+            </w:r>
+            <w:r>
+              <w:rPr>
+                <w:webHidden/>
+              </w:rPr>
+            </w:r>
+            <w:r>
+              <w:rPr>
+                <w:webHidden/>
+              </w:rPr>
+              <w:fldChar w:fldCharType="separate"/>
+            </w:r>
+            <w:r>
+              <w:rPr>
+                <w:webHidden/>
+              </w:rPr>
+              <w:t>18</w:t>
             </w:r>
             <w:r>
               <w:rPr>
@@ -2950,7 +3428,7 @@
           <w:bCs/>
         </w:rPr>
       </w:pPr>
-      <w:bookmarkStart w:id="3" w:name="_Toc328691155"/>
+      <w:bookmarkStart w:id="3" w:name="_Toc329724382"/>
       <w:r>
         <w:lastRenderedPageBreak/>
         <w:t>Document Version</w:t>
@@ -3237,9 +3715,9 @@
       <w:pPr>
         <w:pStyle w:val="Heading1"/>
       </w:pPr>
-      <w:bookmarkStart w:id="4" w:name="_Toc328691156"/>
-      <w:bookmarkEnd w:id="2"/>
+      <w:bookmarkStart w:id="4" w:name="_Toc329724383"/>
       <w:bookmarkEnd w:id="1"/>
+      <w:bookmarkEnd w:id="0"/>
       <w:r>
         <w:t>Logline</w:t>
       </w:r>
@@ -3264,7 +3742,7 @@
         <w:pStyle w:val="Heading1"/>
       </w:pPr>
       <w:bookmarkStart w:id="5" w:name="_Toc318837574"/>
-      <w:bookmarkStart w:id="6" w:name="_Toc328691157"/>
+      <w:bookmarkStart w:id="6" w:name="_Toc329724384"/>
       <w:r>
         <w:t>Game Framework</w:t>
       </w:r>
@@ -3276,7 +3754,7 @@
         <w:pStyle w:val="Heading2"/>
       </w:pPr>
       <w:bookmarkStart w:id="7" w:name="_Toc318837575"/>
-      <w:bookmarkStart w:id="8" w:name="_Toc328691158"/>
+      <w:bookmarkStart w:id="8" w:name="_Toc329724385"/>
       <w:r>
         <w:t>Audience</w:t>
       </w:r>
@@ -3299,7 +3777,7 @@
         <w:pStyle w:val="Heading2"/>
       </w:pPr>
       <w:bookmarkStart w:id="9" w:name="_Toc318837576"/>
-      <w:bookmarkStart w:id="10" w:name="_Toc328691159"/>
+      <w:bookmarkStart w:id="10" w:name="_Toc329724386"/>
       <w:r>
         <w:t>Platform</w:t>
       </w:r>
@@ -3347,7 +3825,7 @@
         <w:pStyle w:val="Heading2"/>
       </w:pPr>
       <w:bookmarkStart w:id="11" w:name="_Toc318837577"/>
-      <w:bookmarkStart w:id="12" w:name="_Toc328691160"/>
+      <w:bookmarkStart w:id="12" w:name="_Toc329724387"/>
       <w:r>
         <w:t xml:space="preserve">Proposed </w:t>
       </w:r>
@@ -3407,7 +3885,7 @@
       <w:pPr>
         <w:pStyle w:val="Heading2"/>
       </w:pPr>
-      <w:bookmarkStart w:id="13" w:name="_Toc328691161"/>
+      <w:bookmarkStart w:id="13" w:name="_Toc329724388"/>
       <w:r>
         <w:lastRenderedPageBreak/>
         <w:t>External references</w:t>
@@ -3897,7 +4375,7 @@
           <w:sz w:val="22"/>
         </w:rPr>
       </w:pPr>
-      <w:bookmarkStart w:id="16" w:name="_Toc328691162"/>
+      <w:bookmarkStart w:id="16" w:name="_Toc329724389"/>
       <w:r>
         <w:lastRenderedPageBreak/>
         <w:t>Dramatic</w:t>
@@ -3934,7 +4412,7 @@
         <w:pStyle w:val="Heading1"/>
       </w:pPr>
       <w:bookmarkStart w:id="17" w:name="_Toc318837580"/>
-      <w:bookmarkStart w:id="18" w:name="_Toc328691163"/>
+      <w:bookmarkStart w:id="18" w:name="_Toc329724390"/>
       <w:r>
         <w:t>Gameplay Description</w:t>
       </w:r>
@@ -3946,7 +4424,7 @@
         <w:pStyle w:val="Heading2"/>
       </w:pPr>
       <w:bookmarkStart w:id="19" w:name="_Toc318837581"/>
-      <w:bookmarkStart w:id="20" w:name="_Toc328691164"/>
+      <w:bookmarkStart w:id="20" w:name="_Toc329724391"/>
       <w:r>
         <w:t>Camera and perspective:</w:t>
       </w:r>
@@ -3963,7 +4441,7 @@
         <w:pStyle w:val="Heading2"/>
       </w:pPr>
       <w:bookmarkStart w:id="21" w:name="_Toc318837582"/>
-      <w:bookmarkStart w:id="22" w:name="_Toc328691165"/>
+      <w:bookmarkStart w:id="22" w:name="_Toc329724392"/>
       <w:r>
         <w:t>Ideology:</w:t>
       </w:r>
@@ -4014,7 +4492,15 @@
       </w:pPr>
       <w:r>
         <w:lastRenderedPageBreak/>
-        <w:t>Tier 3: Structures and components in the scenario will be dynamically created on each match (similar to the Diablo system) so that each match is always different.</w:t>
+        <w:t xml:space="preserve">Tier 3: Structures and components in the scenario will be dynamically created on each match (similar to the </w:t>
+      </w:r>
+      <w:proofErr w:type="gramStart"/>
+      <w:r>
+        <w:t>Diablo</w:t>
+      </w:r>
+      <w:proofErr w:type="gramEnd"/>
+      <w:r>
+        <w:t xml:space="preserve"> system) so that each match is always different.</w:t>
       </w:r>
     </w:p>
     <w:p>
@@ -4027,7 +4513,7 @@
         <w:pStyle w:val="Heading2"/>
       </w:pPr>
       <w:bookmarkStart w:id="23" w:name="_Toc318837583"/>
-      <w:bookmarkStart w:id="24" w:name="_Toc328691166"/>
+      <w:bookmarkStart w:id="24" w:name="_Toc329724393"/>
       <w:r>
         <w:t>User Interface</w:t>
       </w:r>
@@ -4166,7 +4652,7 @@
       <w:pPr>
         <w:pStyle w:val="Heading1"/>
       </w:pPr>
-      <w:bookmarkStart w:id="25" w:name="_Toc328691167"/>
+      <w:bookmarkStart w:id="25" w:name="_Toc329724394"/>
       <w:r>
         <w:t>Objective</w:t>
       </w:r>
@@ -4185,7 +4671,7 @@
       </w:pPr>
       <w:bookmarkStart w:id="26" w:name="_Toc317988049"/>
       <w:bookmarkStart w:id="27" w:name="_Toc317988163"/>
-      <w:bookmarkStart w:id="28" w:name="_Toc328691168"/>
+      <w:bookmarkStart w:id="28" w:name="_Toc329724395"/>
       <w:r>
         <w:t>Game mechanics/Procedures</w:t>
       </w:r>
@@ -4293,7 +4779,15 @@
         <w:sym w:font="Wingdings" w:char="F0E0"/>
       </w:r>
       <w:r>
-        <w:t xml:space="preserve"> The player passes through check points that will return the game to the previous state before the death of the player.</w:t>
+        <w:t xml:space="preserve"> </w:t>
+      </w:r>
+      <w:proofErr w:type="gramStart"/>
+      <w:r>
+        <w:t>The</w:t>
+      </w:r>
+      <w:proofErr w:type="gramEnd"/>
+      <w:r>
+        <w:t xml:space="preserve"> player passes through check points that will return the game to the previous state before the death of the player.</w:t>
       </w:r>
     </w:p>
     <w:p>
@@ -4419,7 +4913,7 @@
       </w:pPr>
       <w:bookmarkStart w:id="29" w:name="_Toc317988050"/>
       <w:bookmarkStart w:id="30" w:name="_Toc317988164"/>
-      <w:bookmarkStart w:id="31" w:name="_Toc328691169"/>
+      <w:bookmarkStart w:id="31" w:name="_Toc329724396"/>
       <w:r>
         <w:t>Resources</w:t>
       </w:r>
@@ -4568,7 +5062,7 @@
       </w:pPr>
       <w:bookmarkStart w:id="32" w:name="_Toc317988051"/>
       <w:bookmarkStart w:id="33" w:name="_Toc317988165"/>
-      <w:bookmarkStart w:id="34" w:name="_Toc328691170"/>
+      <w:bookmarkStart w:id="34" w:name="_Toc329724397"/>
       <w:r>
         <w:t>Control definitions</w:t>
       </w:r>
@@ -4769,7 +5263,7 @@
       <w:pPr>
         <w:pStyle w:val="Heading1"/>
       </w:pPr>
-      <w:bookmarkStart w:id="37" w:name="_Toc328691171"/>
+      <w:bookmarkStart w:id="37" w:name="_Toc329724398"/>
       <w:r>
         <w:lastRenderedPageBreak/>
         <w:t>Component list</w:t>
@@ -4783,7 +5277,7 @@
         <w:pStyle w:val="Heading2"/>
       </w:pPr>
       <w:bookmarkStart w:id="38" w:name="_Toc317988167"/>
-      <w:bookmarkStart w:id="39" w:name="_Toc328691172"/>
+      <w:bookmarkStart w:id="39" w:name="_Toc329724399"/>
       <w:r>
         <w:t>Guns</w:t>
       </w:r>
@@ -4795,7 +5289,7 @@
         <w:pStyle w:val="Heading3"/>
       </w:pPr>
       <w:bookmarkStart w:id="40" w:name="_Toc317988168"/>
-      <w:bookmarkStart w:id="41" w:name="_Toc328691173"/>
+      <w:bookmarkStart w:id="41" w:name="_Toc329724400"/>
       <w:r>
         <w:t>Personal teleport gun</w:t>
       </w:r>
@@ -4887,7 +5381,7 @@
         <w:pStyle w:val="Heading3"/>
       </w:pPr>
       <w:bookmarkStart w:id="42" w:name="_Toc317988169"/>
-      <w:bookmarkStart w:id="43" w:name="_Toc328691174"/>
+      <w:bookmarkStart w:id="43" w:name="_Toc329724401"/>
       <w:r>
         <w:t>Object teleport gun</w:t>
       </w:r>
@@ -4967,7 +5461,7 @@
         <w:pStyle w:val="Heading3"/>
       </w:pPr>
       <w:bookmarkStart w:id="44" w:name="_Toc317988170"/>
-      <w:bookmarkStart w:id="45" w:name="_Toc328691175"/>
+      <w:bookmarkStart w:id="45" w:name="_Toc329724402"/>
       <w:r>
         <w:t xml:space="preserve">Object </w:t>
       </w:r>
@@ -5056,7 +5550,7 @@
         <w:pStyle w:val="Heading3"/>
       </w:pPr>
       <w:bookmarkStart w:id="46" w:name="_Toc317988171"/>
-      <w:bookmarkStart w:id="47" w:name="_Toc328691176"/>
+      <w:bookmarkStart w:id="47" w:name="_Toc329724403"/>
       <w:r>
         <w:t>Flying Camera gun</w:t>
       </w:r>
@@ -5149,7 +5643,7 @@
         <w:pStyle w:val="Heading3"/>
       </w:pPr>
       <w:bookmarkStart w:id="48" w:name="_Toc317988172"/>
-      <w:bookmarkStart w:id="49" w:name="_Toc328691177"/>
+      <w:bookmarkStart w:id="49" w:name="_Toc329724404"/>
       <w:r>
         <w:t>Jumper platform gun</w:t>
       </w:r>
@@ -5193,7 +5687,7 @@
         <w:pStyle w:val="Heading2"/>
       </w:pPr>
       <w:bookmarkStart w:id="50" w:name="_Toc317988174"/>
-      <w:bookmarkStart w:id="51" w:name="_Toc328691178"/>
+      <w:bookmarkStart w:id="51" w:name="_Toc329724405"/>
       <w:r>
         <w:t>Helpers</w:t>
       </w:r>
@@ -5205,7 +5699,7 @@
         <w:pStyle w:val="Heading3"/>
       </w:pPr>
       <w:bookmarkStart w:id="52" w:name="_Toc317988175"/>
-      <w:bookmarkStart w:id="53" w:name="_Toc328691179"/>
+      <w:bookmarkStart w:id="53" w:name="_Toc329724406"/>
       <w:r>
         <w:t>Camera</w:t>
       </w:r>
@@ -5515,7 +6009,7 @@
         <w:pStyle w:val="Heading3"/>
       </w:pPr>
       <w:bookmarkStart w:id="54" w:name="_Toc317988176"/>
-      <w:bookmarkStart w:id="55" w:name="_Toc328691180"/>
+      <w:bookmarkStart w:id="55" w:name="_Toc329724407"/>
       <w:r>
         <w:t>Teleport location beacon</w:t>
       </w:r>
@@ -5594,7 +6088,7 @@
         <w:pStyle w:val="Heading3"/>
       </w:pPr>
       <w:bookmarkStart w:id="56" w:name="_Toc317988177"/>
-      <w:bookmarkStart w:id="57" w:name="_Toc328691181"/>
+      <w:bookmarkStart w:id="57" w:name="_Toc329724408"/>
       <w:r>
         <w:t>Teleport marker beacon</w:t>
       </w:r>
@@ -5623,7 +6117,7 @@
         <w:pStyle w:val="Heading3"/>
       </w:pPr>
       <w:bookmarkStart w:id="58" w:name="_Toc317988178"/>
-      <w:bookmarkStart w:id="59" w:name="_Toc328691182"/>
+      <w:bookmarkStart w:id="59" w:name="_Toc329724409"/>
       <w:r>
         <w:t>Jump platform</w:t>
       </w:r>
@@ -5710,7 +6204,25 @@
           <w:color w:val="404040" w:themeColor="text1" w:themeTint="BF"/>
           <w:sz w:val="16"/>
         </w:rPr>
-        <w:t>We can see on this image an example of a platform that is attached to the floor, our platform would generate a force on the player or other physical elements in the direction of the yellow stream.</w:t>
+        <w:t xml:space="preserve">We can see on this image an example of a platform that is attached to the </w:t>
+      </w:r>
+      <w:proofErr w:type="gramStart"/>
+      <w:r>
+        <w:rPr>
+          <w:i/>
+          <w:color w:val="404040" w:themeColor="text1" w:themeTint="BF"/>
+          <w:sz w:val="16"/>
+        </w:rPr>
+        <w:t>floor,</w:t>
+      </w:r>
+      <w:proofErr w:type="gramEnd"/>
+      <w:r>
+        <w:rPr>
+          <w:i/>
+          <w:color w:val="404040" w:themeColor="text1" w:themeTint="BF"/>
+          <w:sz w:val="16"/>
+        </w:rPr>
+        <w:t xml:space="preserve"> our platform would generate a force on the player or other physical elements in the direction of the yellow stream.</w:t>
       </w:r>
       <w:r>
         <w:rPr>
@@ -5734,7 +6246,7 @@
         <w:pStyle w:val="Heading2"/>
       </w:pPr>
       <w:bookmarkStart w:id="60" w:name="_Toc317988180"/>
-      <w:bookmarkStart w:id="61" w:name="_Toc328691183"/>
+      <w:bookmarkStart w:id="61" w:name="_Toc329724410"/>
       <w:r>
         <w:t>Generic Objects</w:t>
       </w:r>
@@ -5746,7 +6258,7 @@
         <w:pStyle w:val="Heading3"/>
       </w:pPr>
       <w:bookmarkStart w:id="62" w:name="_Toc317988181"/>
-      <w:bookmarkStart w:id="63" w:name="_Toc328691184"/>
+      <w:bookmarkStart w:id="63" w:name="_Toc329724411"/>
       <w:r>
         <w:t>World static walls and decoration</w:t>
       </w:r>
@@ -5800,7 +6312,15 @@
         <w:t xml:space="preserve"> Have basic reactions </w:t>
       </w:r>
       <w:r>
-        <w:t>and scripts, have physics rigid bodies, may not be considered static for occlusion culling, may still be considered for light baking.</w:t>
+        <w:t xml:space="preserve">and scripts, have physics rigid </w:t>
+      </w:r>
+      <w:proofErr w:type="gramStart"/>
+      <w:r>
+        <w:t>bodies,</w:t>
+      </w:r>
+      <w:proofErr w:type="gramEnd"/>
+      <w:r>
+        <w:t xml:space="preserve"> may not be considered static for occlusion culling, may still be considered for light baking.</w:t>
       </w:r>
     </w:p>
     <w:p>
@@ -5808,7 +6328,7 @@
         <w:pStyle w:val="Heading3"/>
       </w:pPr>
       <w:bookmarkStart w:id="64" w:name="_Toc317988182"/>
-      <w:bookmarkStart w:id="65" w:name="_Toc328691185"/>
+      <w:bookmarkStart w:id="65" w:name="_Toc329724412"/>
       <w:r>
         <w:t>Teleport-able objects</w:t>
       </w:r>
@@ -5860,7 +6380,7 @@
         <w:pStyle w:val="Heading3"/>
       </w:pPr>
       <w:bookmarkStart w:id="66" w:name="_Toc317988187"/>
-      <w:bookmarkStart w:id="67" w:name="_Toc328691186"/>
+      <w:bookmarkStart w:id="67" w:name="_Toc329724413"/>
       <w:r>
         <w:t>Buttons</w:t>
       </w:r>
@@ -5882,7 +6402,7 @@
       <w:pPr>
         <w:pStyle w:val="Heading3"/>
       </w:pPr>
-      <w:bookmarkStart w:id="68" w:name="_Toc328691187"/>
+      <w:bookmarkStart w:id="68" w:name="_Toc329724414"/>
       <w:r>
         <w:t>Spawning Points</w:t>
       </w:r>
@@ -5898,7 +6418,7 @@
         <w:pStyle w:val="Heading3"/>
       </w:pPr>
       <w:bookmarkStart w:id="69" w:name="_Toc317988189"/>
-      <w:bookmarkStart w:id="70" w:name="_Toc328691188"/>
+      <w:bookmarkStart w:id="70" w:name="_Toc329724415"/>
       <w:r>
         <w:t>Ammo boxes</w:t>
       </w:r>
@@ -5941,7 +6461,7 @@
       <w:pPr>
         <w:pStyle w:val="Heading2"/>
       </w:pPr>
-      <w:bookmarkStart w:id="71" w:name="_Toc328691189"/>
+      <w:bookmarkStart w:id="71" w:name="_Toc329724416"/>
       <w:r>
         <w:t xml:space="preserve">Environmental </w:t>
       </w:r>
@@ -5954,7 +6474,7 @@
       <w:pPr>
         <w:pStyle w:val="Heading3"/>
       </w:pPr>
-      <w:bookmarkStart w:id="72" w:name="_Toc328691190"/>
+      <w:bookmarkStart w:id="72" w:name="_Toc329724417"/>
       <w:r>
         <w:t>Moving Walkway</w:t>
       </w:r>
@@ -5969,7 +6489,7 @@
       <w:pPr>
         <w:pStyle w:val="Heading3"/>
       </w:pPr>
-      <w:bookmarkStart w:id="73" w:name="_Toc328691191"/>
+      <w:bookmarkStart w:id="73" w:name="_Toc329724418"/>
       <w:r>
         <w:t>Wind Currents</w:t>
       </w:r>
@@ -5985,7 +6505,7 @@
         <w:pStyle w:val="Heading3"/>
       </w:pPr>
       <w:bookmarkStart w:id="74" w:name="_Toc317988191"/>
-      <w:bookmarkStart w:id="75" w:name="_Toc328691192"/>
+      <w:bookmarkStart w:id="75" w:name="_Toc329724419"/>
       <w:r>
         <w:t>Acid/water</w:t>
       </w:r>
@@ -6010,12 +6530,12 @@
       <w:pPr>
         <w:pStyle w:val="Heading3"/>
       </w:pPr>
-      <w:bookmarkStart w:id="76" w:name="_Toc328691193"/>
-      <w:bookmarkStart w:id="77" w:name="_Toc317988192"/>
+      <w:bookmarkStart w:id="76" w:name="_Toc317988192"/>
+      <w:bookmarkStart w:id="77" w:name="_Toc329724420"/>
       <w:r>
         <w:t>Black Holes</w:t>
       </w:r>
-      <w:bookmarkEnd w:id="76"/>
+      <w:bookmarkEnd w:id="77"/>
     </w:p>
     <w:p>
       <w:r>
@@ -6031,12 +6551,12 @@
       <w:pPr>
         <w:pStyle w:val="Heading3"/>
       </w:pPr>
-      <w:bookmarkStart w:id="78" w:name="_Toc328691194"/>
+      <w:bookmarkStart w:id="78" w:name="_Toc329724421"/>
       <w:r>
         <w:lastRenderedPageBreak/>
         <w:t>Traps</w:t>
       </w:r>
-      <w:bookmarkEnd w:id="77"/>
+      <w:bookmarkEnd w:id="76"/>
       <w:bookmarkEnd w:id="78"/>
     </w:p>
     <w:p>
@@ -6082,7 +6602,7 @@
         <w:pStyle w:val="Heading2"/>
       </w:pPr>
       <w:bookmarkStart w:id="79" w:name="_Toc317988193"/>
-      <w:bookmarkStart w:id="80" w:name="_Toc328691195"/>
+      <w:bookmarkStart w:id="80" w:name="_Toc329724422"/>
       <w:r>
         <w:t>Player stats</w:t>
       </w:r>
@@ -6094,7 +6614,7 @@
         <w:pStyle w:val="Heading3"/>
       </w:pPr>
       <w:bookmarkStart w:id="81" w:name="_Toc317988195"/>
-      <w:bookmarkStart w:id="82" w:name="_Toc328691196"/>
+      <w:bookmarkStart w:id="82" w:name="_Toc329724423"/>
       <w:r>
         <w:t>P</w:t>
       </w:r>
@@ -6125,7 +6645,7 @@
       <w:pPr>
         <w:pStyle w:val="Heading3"/>
       </w:pPr>
-      <w:bookmarkStart w:id="83" w:name="_Toc328691197"/>
+      <w:bookmarkStart w:id="83" w:name="_Toc329724424"/>
       <w:r>
         <w:t>Gun Resources</w:t>
       </w:r>
@@ -6148,7 +6668,7 @@
         <w:pStyle w:val="Heading3"/>
       </w:pPr>
       <w:bookmarkStart w:id="84" w:name="_Toc317988197"/>
-      <w:bookmarkStart w:id="85" w:name="_Toc328691198"/>
+      <w:bookmarkStart w:id="85" w:name="_Toc329724425"/>
       <w:r>
         <w:t>Health</w:t>
       </w:r>
@@ -6176,7 +6696,7 @@
       <w:pPr>
         <w:pStyle w:val="Heading3"/>
       </w:pPr>
-      <w:bookmarkStart w:id="86" w:name="_Toc328691199"/>
+      <w:bookmarkStart w:id="86" w:name="_Toc329724426"/>
       <w:r>
         <w:t>Player Speed</w:t>
       </w:r>
@@ -6187,7 +6707,422 @@
         <w:t>The player speed will be for the most part of the game a static value that won’t change much; we can leave the door open for buffs and effects on it though.</w:t>
       </w:r>
     </w:p>
-    <w:p/>
+    <w:p>
+      <w:r>
+        <w:br w:type="page"/>
+      </w:r>
+    </w:p>
+    <w:p>
+      <w:pPr>
+        <w:pStyle w:val="Heading1"/>
+      </w:pPr>
+      <w:bookmarkStart w:id="87" w:name="_Toc329724427"/>
+      <w:r>
+        <w:lastRenderedPageBreak/>
+        <w:t>Appendix A: Particular traps.</w:t>
+      </w:r>
+      <w:bookmarkEnd w:id="87"/>
+    </w:p>
+    <w:p>
+      <w:r>
+        <w:t>Following is a description of some of the possible traps that the game can include, we want to keep the setup of the traps rather generic so that levels can be easily built and that we can keep an organized set of classes for our trap system. Nevertheless, we can always leave the door open for particular trap implementations on certain levels.</w:t>
+      </w:r>
+    </w:p>
+    <w:p>
+      <w:r>
+        <w:t>That said, he idea is to keep most of the trap mechanics simple and changing only their presentation from scenario to scenario (depending of the atmosphere), while keeping the internal mechanics intact for them, thus in a medieval scenario we might have a trap that shoot arrows from a wall, and in a futuristic scenario we can have another trap that has a machinegun or a set of machineguns in the wall; nevertheless, both traps share the same basic mechanics.</w:t>
+      </w:r>
+    </w:p>
+    <w:p>
+      <w:r>
+        <w:t>Next we will present a proposed set of trap mechanics for our game, we will keep generic names for the mechanics, but it is important to keep in mind that the implementation may not graphically represent the exact definition of the name but rather the description of the mechanic:</w:t>
+      </w:r>
+    </w:p>
+    <w:p>
+      <w:r>
+        <w:t>Note: Trap damage will be calculated in a separate file and will be adjusted based on playtest, we will be simply describing behaviors here.</w:t>
+      </w:r>
+    </w:p>
+    <w:p>
+      <w:pPr>
+        <w:pStyle w:val="Heading3"/>
+      </w:pPr>
+      <w:bookmarkStart w:id="88" w:name="_Toc329724428"/>
+      <w:r>
+        <w:t>Pendulums</w:t>
+      </w:r>
+      <w:bookmarkEnd w:id="88"/>
+      <w:r>
+        <w:t xml:space="preserve">  </w:t>
+      </w:r>
+    </w:p>
+    <w:p>
+      <w:r>
+        <w:t>When the trap is activated it will throw a pendulum (most likely partially blocking a hallway) that will move fast and will force the player to either use his teleport mechanics or coordinate his movement to go through the trap</w:t>
+      </w:r>
+      <w:r>
+        <w:t>.</w:t>
+      </w:r>
+    </w:p>
+    <w:p>
+      <w:pPr>
+        <w:pStyle w:val="ListParagraph"/>
+        <w:numPr>
+          <w:ilvl w:val="0"/>
+          <w:numId w:val="1"/>
+        </w:numPr>
+      </w:pPr>
+      <w:r>
+        <w:t>Does initial damage to the player every time it touches it.</w:t>
+      </w:r>
+      <w:r>
+        <w:t xml:space="preserve"> </w:t>
+      </w:r>
+    </w:p>
+    <w:p>
+      <w:pPr>
+        <w:pStyle w:val="Heading3"/>
+      </w:pPr>
+      <w:bookmarkStart w:id="89" w:name="_Toc329724429"/>
+      <w:r>
+        <w:t>Trap Doors</w:t>
+      </w:r>
+      <w:bookmarkEnd w:id="89"/>
+    </w:p>
+    <w:p>
+      <w:r>
+        <w:t>More like a trigger than an actual trap, when step on the trap doors will open and will allow the player to fall through them to either a pit with spikes (see spikes trap), or a “bottomless” pit or a maze. The trap door might remain open for some time or immediately close after the player falls through it.</w:t>
+      </w:r>
+    </w:p>
+    <w:p>
+      <w:pPr>
+        <w:pStyle w:val="Heading3"/>
+      </w:pPr>
+      <w:bookmarkStart w:id="90" w:name="_Toc329724430"/>
+      <w:r>
+        <w:t>Spikes</w:t>
+      </w:r>
+      <w:bookmarkEnd w:id="90"/>
+    </w:p>
+    <w:p>
+      <w:r>
+        <w:t>Spikes can come in different versions and are probably the most generic and customizable trap in the setting. Spikes can be either attached to moving walls (see moving walls) or a floor, or can be arrows or bullets throw from a wall and what not. All in all the spikes represent the most generic behavior of a trap in our setting and thus are highly customizable depending of the desired effect.</w:t>
+      </w:r>
+    </w:p>
+    <w:p>
+      <w:pPr>
+        <w:pStyle w:val="ListParagraph"/>
+        <w:numPr>
+          <w:ilvl w:val="0"/>
+          <w:numId w:val="1"/>
+        </w:numPr>
+      </w:pPr>
+      <w:r>
+        <w:t>Spikes can do either initial damage only (a lonely set of arrows), or constant damage regulated by an internal cool down (for instance spikes on the floor or a constant volley of arrows).</w:t>
+      </w:r>
+    </w:p>
+    <w:p>
+      <w:pPr>
+        <w:pStyle w:val="ListParagraph"/>
+        <w:numPr>
+          <w:ilvl w:val="0"/>
+          <w:numId w:val="1"/>
+        </w:numPr>
+      </w:pPr>
+      <w:r>
+        <w:t xml:space="preserve">Spikes don’t need to be spikes, acid, water (why not) and </w:t>
+      </w:r>
+      <w:proofErr w:type="gramStart"/>
+      <w:r>
+        <w:t>fire have</w:t>
+      </w:r>
+      <w:proofErr w:type="gramEnd"/>
+      <w:r>
+        <w:t xml:space="preserve"> the exact same behavior than the spikes, just with different parameters of damage and cooldow.</w:t>
+      </w:r>
+    </w:p>
+    <w:p>
+      <w:pPr>
+        <w:pStyle w:val="Heading3"/>
+      </w:pPr>
+      <w:bookmarkStart w:id="91" w:name="_Toc329724431"/>
+      <w:r>
+        <w:lastRenderedPageBreak/>
+        <w:t>Moving walls</w:t>
+      </w:r>
+      <w:bookmarkEnd w:id="91"/>
+    </w:p>
+    <w:p>
+      <w:r>
+        <w:t>As the name implies, two walls that start moving to a point where they touch themselves, they will start to apply damage to the player if they are close enough, and will kill him at a certain point by dealing 100% life damage.</w:t>
+      </w:r>
+    </w:p>
+    <w:p>
+      <w:pPr>
+        <w:pStyle w:val="ListParagraph"/>
+        <w:numPr>
+          <w:ilvl w:val="0"/>
+          <w:numId w:val="1"/>
+        </w:numPr>
+      </w:pPr>
+      <w:r>
+        <w:t>Constant damage at some point.</w:t>
+      </w:r>
+    </w:p>
+    <w:p>
+      <w:pPr>
+        <w:pStyle w:val="ListParagraph"/>
+        <w:numPr>
+          <w:ilvl w:val="0"/>
+          <w:numId w:val="1"/>
+        </w:numPr>
+      </w:pPr>
+      <w:r>
+        <w:t>Instant kill when close enough.</w:t>
+      </w:r>
+    </w:p>
+    <w:p>
+      <w:pPr>
+        <w:pStyle w:val="Heading3"/>
+      </w:pPr>
+      <w:bookmarkStart w:id="92" w:name="_Toc329724432"/>
+      <w:r>
+        <w:t>Laser Grids</w:t>
+      </w:r>
+      <w:bookmarkEnd w:id="92"/>
+    </w:p>
+    <w:p>
+      <w:r>
+        <w:t xml:space="preserve">This trap is mostly based on the Resident Evil original movie. We have a set of two anchor points that can move independently and when the trap is activated we create a fine line between both anchor points, if the player is touched by the line he receives a certain amount of damage periodically. </w:t>
+      </w:r>
+    </w:p>
+    <w:p>
+      <w:pPr>
+        <w:pStyle w:val="ListParagraph"/>
+        <w:numPr>
+          <w:ilvl w:val="0"/>
+          <w:numId w:val="1"/>
+        </w:numPr>
+      </w:pPr>
+      <w:r>
+        <w:t>We should be able to produce arrays of anchor points thus generating random webs of lasers on the screen.</w:t>
+      </w:r>
+    </w:p>
+    <w:p>
+      <w:pPr>
+        <w:pStyle w:val="ListParagraph"/>
+        <w:numPr>
+          <w:ilvl w:val="0"/>
+          <w:numId w:val="1"/>
+        </w:numPr>
+      </w:pPr>
+      <w:r>
+        <w:t>Damage is done constantly to the player when he stays on the laser.</w:t>
+      </w:r>
+    </w:p>
+    <w:p>
+      <w:pPr>
+        <w:pStyle w:val="ListParagraph"/>
+        <w:numPr>
+          <w:ilvl w:val="0"/>
+          <w:numId w:val="1"/>
+        </w:numPr>
+        <w:rPr>
+          <w:lang w:val="es-CO"/>
+        </w:rPr>
+      </w:pPr>
+      <w:r>
+        <w:rPr>
+          <w:lang w:val="es-CO"/>
+        </w:rPr>
+        <w:t xml:space="preserve">Reference video: </w:t>
+      </w:r>
+      <w:hyperlink r:id="rId17" w:history="1">
+        <w:r>
+          <w:rPr>
+            <w:rStyle w:val="Hyperlink"/>
+            <w:lang w:val="es-CO"/>
+          </w:rPr>
+          <w:t>http://www.youtube.com/watch?v=fPLax6k7bvQ</w:t>
+        </w:r>
+      </w:hyperlink>
+    </w:p>
+    <w:p>
+      <w:pPr>
+        <w:pStyle w:val="ListParagraph"/>
+        <w:numPr>
+          <w:ilvl w:val="0"/>
+          <w:numId w:val="1"/>
+        </w:numPr>
+      </w:pPr>
+      <w:r>
+        <w:t xml:space="preserve">We may have to review </w:t>
+      </w:r>
+      <w:r>
+        <w:t>intellectual property for this one.</w:t>
+      </w:r>
+    </w:p>
+    <w:p>
+      <w:pPr>
+        <w:pStyle w:val="Heading3"/>
+      </w:pPr>
+      <w:bookmarkStart w:id="93" w:name="_Toc329724433"/>
+      <w:r>
+        <w:t>Robots</w:t>
+      </w:r>
+      <w:bookmarkEnd w:id="93"/>
+    </w:p>
+    <w:p>
+      <w:r>
+        <w:t>Robots are mostly automatons that will follow a predetermined path on the level and that when finding a player will try to stay close to him</w:t>
+      </w:r>
+      <w:r>
+        <w:t xml:space="preserve"> dealing damage in the process.</w:t>
+      </w:r>
+    </w:p>
+    <w:p>
+      <w:pPr>
+        <w:pStyle w:val="ListParagraph"/>
+        <w:numPr>
+          <w:ilvl w:val="0"/>
+          <w:numId w:val="1"/>
+        </w:numPr>
+      </w:pPr>
+      <w:r>
+        <w:t>Robots may be constantly moving, or they may be activated by a trigger and shoot from a location to follow their path.</w:t>
+      </w:r>
+    </w:p>
+    <w:p>
+      <w:pPr>
+        <w:pStyle w:val="ListParagraph"/>
+        <w:numPr>
+          <w:ilvl w:val="0"/>
+          <w:numId w:val="1"/>
+        </w:numPr>
+      </w:pPr>
+      <w:r>
+        <w:t>This will require a basic AI for the robots so that they return to their paths when they lose track of the player.</w:t>
+      </w:r>
+    </w:p>
+    <w:p>
+      <w:pPr>
+        <w:pStyle w:val="ListParagraph"/>
+        <w:numPr>
+          <w:ilvl w:val="0"/>
+          <w:numId w:val="1"/>
+        </w:numPr>
+      </w:pPr>
+      <w:r>
+        <w:t>Robots track a player once the player gets in detection range of the robots.</w:t>
+      </w:r>
+    </w:p>
+    <w:p>
+      <w:pPr>
+        <w:pStyle w:val="ListParagraph"/>
+        <w:numPr>
+          <w:ilvl w:val="0"/>
+          <w:numId w:val="1"/>
+        </w:numPr>
+        <w:rPr>
+          <w:lang w:val="es-CO"/>
+        </w:rPr>
+      </w:pPr>
+      <w:r>
+        <w:t xml:space="preserve">Some robots won’t follow the player but they will do damage when they cross him, sort of how the blades on Zelda work. </w:t>
+      </w:r>
+      <w:r>
+        <w:rPr>
+          <w:lang w:val="es-CO"/>
+        </w:rPr>
+        <w:t xml:space="preserve">Reference video: </w:t>
+      </w:r>
+      <w:hyperlink r:id="rId18" w:anchor="t=119s" w:history="1">
+        <w:r>
+          <w:rPr>
+            <w:rStyle w:val="Hyperlink"/>
+            <w:lang w:val="es-CO"/>
+          </w:rPr>
+          <w:t>http://www.youtube.com/watch?feature=player_detailpage&amp;v=Qq-vF784460#t=119s</w:t>
+        </w:r>
+      </w:hyperlink>
+    </w:p>
+    <w:p>
+      <w:pPr>
+        <w:pStyle w:val="Heading3"/>
+      </w:pPr>
+      <w:bookmarkStart w:id="94" w:name="_Toc329724434"/>
+      <w:r>
+        <w:t>Turrets</w:t>
+      </w:r>
+      <w:bookmarkEnd w:id="94"/>
+      <w:r>
+        <w:t xml:space="preserve"> </w:t>
+      </w:r>
+    </w:p>
+    <w:p>
+      <w:r>
+        <w:t xml:space="preserve">Turrets are </w:t>
+      </w:r>
+      <w:r>
+        <w:t xml:space="preserve">objects that will attack players when they are close by. Turrets as with </w:t>
+      </w:r>
+      <w:proofErr w:type="gramStart"/>
+      <w:r>
+        <w:t>spikes,</w:t>
+      </w:r>
+      <w:proofErr w:type="gramEnd"/>
+      <w:r>
+        <w:t xml:space="preserve"> can have several different damage configurations, but they usually follow these rules:</w:t>
+      </w:r>
+    </w:p>
+    <w:p>
+      <w:pPr>
+        <w:pStyle w:val="ListParagraph"/>
+        <w:numPr>
+          <w:ilvl w:val="0"/>
+          <w:numId w:val="10"/>
+        </w:numPr>
+      </w:pPr>
+      <w:r>
+        <w:t>They will attack anything or any player in a certain area.</w:t>
+      </w:r>
+    </w:p>
+    <w:p>
+      <w:pPr>
+        <w:pStyle w:val="ListParagraph"/>
+        <w:numPr>
+          <w:ilvl w:val="0"/>
+          <w:numId w:val="10"/>
+        </w:numPr>
+      </w:pPr>
+      <w:r>
+        <w:t>They will display an animation to show who they are targeting.</w:t>
+      </w:r>
+    </w:p>
+    <w:p>
+      <w:pPr>
+        <w:pStyle w:val="ListParagraph"/>
+        <w:numPr>
+          <w:ilvl w:val="0"/>
+          <w:numId w:val="10"/>
+        </w:numPr>
+      </w:pPr>
+      <w:r>
+        <w:t xml:space="preserve">They will do bursts of damage with varying cool downs. </w:t>
+      </w:r>
+    </w:p>
+    <w:p>
+      <w:pPr>
+        <w:pStyle w:val="ListParagraph"/>
+        <w:numPr>
+          <w:ilvl w:val="0"/>
+          <w:numId w:val="1"/>
+        </w:numPr>
+      </w:pPr>
+      <w:r>
+        <w:t xml:space="preserve">Turrets can go from a machinegun turret, to a laser like turret (see NOD obelisk for reference)  </w:t>
+      </w:r>
+    </w:p>
     <w:sectPr>
       <w:type w:val="continuous"/>
       <w:pgSz w:w="12240" w:h="15840"/>
@@ -6264,7 +7199,7 @@
           <w:rPr>
             <w:noProof/>
           </w:rPr>
-          <w:t>1</w:t>
+          <w:t>2</w:t>
         </w:r>
         <w:r>
           <w:rPr>
@@ -7178,6 +8113,95 @@
       <w:rPr>
         <w:rFonts w:ascii="Wingdings" w:hAnsi="Wingdings" w:hint="default"/>
       </w:rPr>
+    </w:lvl>
+  </w:abstractNum>
+  <w:abstractNum w:abstractNumId="9">
+    <w:nsid w:val="7B71739B"/>
+    <w:multiLevelType w:val="hybridMultilevel"/>
+    <w:tmpl w:val="F326975C"/>
+    <w:lvl w:ilvl="0" w:tplc="04090011">
+      <w:start w:val="1"/>
+      <w:numFmt w:val="decimal"/>
+      <w:lvlText w:val="%1)"/>
+      <w:lvlJc w:val="left"/>
+      <w:pPr>
+        <w:ind w:left="720" w:hanging="360"/>
+      </w:pPr>
+      <w:rPr>
+        <w:rFonts w:hint="default"/>
+      </w:rPr>
+    </w:lvl>
+    <w:lvl w:ilvl="1" w:tplc="04090019" w:tentative="1">
+      <w:start w:val="1"/>
+      <w:numFmt w:val="lowerLetter"/>
+      <w:lvlText w:val="%2."/>
+      <w:lvlJc w:val="left"/>
+      <w:pPr>
+        <w:ind w:left="1440" w:hanging="360"/>
+      </w:pPr>
+    </w:lvl>
+    <w:lvl w:ilvl="2" w:tplc="0409001B" w:tentative="1">
+      <w:start w:val="1"/>
+      <w:numFmt w:val="lowerRoman"/>
+      <w:lvlText w:val="%3."/>
+      <w:lvlJc w:val="right"/>
+      <w:pPr>
+        <w:ind w:left="2160" w:hanging="180"/>
+      </w:pPr>
+    </w:lvl>
+    <w:lvl w:ilvl="3" w:tplc="0409000F" w:tentative="1">
+      <w:start w:val="1"/>
+      <w:numFmt w:val="decimal"/>
+      <w:lvlText w:val="%4."/>
+      <w:lvlJc w:val="left"/>
+      <w:pPr>
+        <w:ind w:left="2880" w:hanging="360"/>
+      </w:pPr>
+    </w:lvl>
+    <w:lvl w:ilvl="4" w:tplc="04090019" w:tentative="1">
+      <w:start w:val="1"/>
+      <w:numFmt w:val="lowerLetter"/>
+      <w:lvlText w:val="%5."/>
+      <w:lvlJc w:val="left"/>
+      <w:pPr>
+        <w:ind w:left="3600" w:hanging="360"/>
+      </w:pPr>
+    </w:lvl>
+    <w:lvl w:ilvl="5" w:tplc="0409001B" w:tentative="1">
+      <w:start w:val="1"/>
+      <w:numFmt w:val="lowerRoman"/>
+      <w:lvlText w:val="%6."/>
+      <w:lvlJc w:val="right"/>
+      <w:pPr>
+        <w:ind w:left="4320" w:hanging="180"/>
+      </w:pPr>
+    </w:lvl>
+    <w:lvl w:ilvl="6" w:tplc="0409000F" w:tentative="1">
+      <w:start w:val="1"/>
+      <w:numFmt w:val="decimal"/>
+      <w:lvlText w:val="%7."/>
+      <w:lvlJc w:val="left"/>
+      <w:pPr>
+        <w:ind w:left="5040" w:hanging="360"/>
+      </w:pPr>
+    </w:lvl>
+    <w:lvl w:ilvl="7" w:tplc="04090019" w:tentative="1">
+      <w:start w:val="1"/>
+      <w:numFmt w:val="lowerLetter"/>
+      <w:lvlText w:val="%8."/>
+      <w:lvlJc w:val="left"/>
+      <w:pPr>
+        <w:ind w:left="5760" w:hanging="360"/>
+      </w:pPr>
+    </w:lvl>
+    <w:lvl w:ilvl="8" w:tplc="0409001B" w:tentative="1">
+      <w:start w:val="1"/>
+      <w:numFmt w:val="lowerRoman"/>
+      <w:lvlText w:val="%9."/>
+      <w:lvlJc w:val="right"/>
+      <w:pPr>
+        <w:ind w:left="6480" w:hanging="180"/>
+      </w:pPr>
     </w:lvl>
   </w:abstractNum>
   <w:num w:numId="1">
@@ -7206,6 +8230,9 @@
   </w:num>
   <w:num w:numId="9">
     <w:abstractNumId w:val="1"/>
+  </w:num>
+  <w:num w:numId="10">
+    <w:abstractNumId w:val="9"/>
   </w:num>
 </w:numbering>
 </file>
@@ -8954,7 +9981,7 @@
 </file>
 
 <file path=customXml/itemProps1.xml><?xml version="1.0" encoding="utf-8"?>
-<ds:datastoreItem xmlns:ds="http://schemas.openxmlformats.org/officeDocument/2006/customXml" ds:itemID="{1AA5843E-421E-4518-80B4-6310FBF30CD6}">
+<ds:datastoreItem xmlns:ds="http://schemas.openxmlformats.org/officeDocument/2006/customXml" ds:itemID="{909DE0E5-4350-4CD5-A20D-EED4CA854B6F}">
   <ds:schemaRefs>
     <ds:schemaRef ds:uri="http://schemas.openxmlformats.org/officeDocument/2006/bibliography"/>
   </ds:schemaRefs>

</xml_diff>